<commit_message>
Processo da aplicação do Zoológico
</commit_message>
<xml_diff>
--- a/MyNotes/Lógica de Prog. E C#.docx
+++ b/MyNotes/Lógica de Prog. E C#.docx
@@ -7417,6 +7417,24 @@
           <w:szCs w:val="24"/>
         </w:rPr>
       </w:pPr>
+      <w:r>
+        <w:rPr>
+          <w:rFonts w:ascii="Arial" w:hAnsi="Arial" w:cs="Arial"/>
+          <w:sz w:val="24"/>
+          <w:szCs w:val="24"/>
+        </w:rPr>
+        <w:t>remo</w:t>
+      </w:r>
+    </w:p>
+    <w:p>
+      <w:pPr>
+        <w:spacing w:after="0"/>
+        <w:rPr>
+          <w:rFonts w:ascii="Arial" w:hAnsi="Arial" w:cs="Arial"/>
+          <w:sz w:val="24"/>
+          <w:szCs w:val="24"/>
+        </w:rPr>
+      </w:pPr>
     </w:p>
     <w:p>
       <w:pPr>
@@ -7429,6 +7447,8 @@
           <w:u w:val="single"/>
         </w:rPr>
       </w:pPr>
+      <w:bookmarkStart w:id="0" w:name="_GoBack"/>
+      <w:bookmarkEnd w:id="0"/>
     </w:p>
     <w:p>
       <w:pPr>
@@ -7449,7 +7469,6 @@
           <w:szCs w:val="24"/>
           <w:u w:val="single"/>
         </w:rPr>
-        <w:lastRenderedPageBreak/>
         <w:t>DICIONÁRIO:</w:t>
       </w:r>
     </w:p>
@@ -7658,6 +7677,14 @@
         </w:rPr>
         <w:t xml:space="preserve">Preços = </w:t>
       </w:r>
+      <w:r>
+        <w:rPr>
+          <w:rFonts w:ascii="Arial" w:hAnsi="Arial" w:cs="Arial"/>
+          <w:sz w:val="24"/>
+          <w:szCs w:val="24"/>
+        </w:rPr>
+        <w:t>––</w:t>
+      </w:r>
     </w:p>
     <w:p>
       <w:pPr>
@@ -7686,6 +7713,54 @@
         </w:rPr>
         <w:t xml:space="preserve"> ou Arvores binárias.</w:t>
       </w:r>
+    </w:p>
+    <w:p>
+      <w:pPr>
+        <w:spacing w:after="0"/>
+        <w:rPr>
+          <w:rFonts w:ascii="Arial" w:hAnsi="Arial" w:cs="Arial"/>
+          <w:sz w:val="24"/>
+          <w:szCs w:val="24"/>
+        </w:rPr>
+      </w:pPr>
+    </w:p>
+    <w:p>
+      <w:pPr>
+        <w:spacing w:after="0"/>
+        <w:rPr>
+          <w:rFonts w:ascii="Arial" w:hAnsi="Arial" w:cs="Arial"/>
+          <w:sz w:val="24"/>
+          <w:szCs w:val="24"/>
+        </w:rPr>
+      </w:pPr>
+      <w:r>
+        <w:rPr>
+          <w:rFonts w:ascii="Arial" w:hAnsi="Arial" w:cs="Arial"/>
+          <w:sz w:val="24"/>
+          <w:szCs w:val="24"/>
+        </w:rPr>
+        <w:t xml:space="preserve">Funciona com pares de valores primeiro valor é chamado chaves </w:t>
+      </w:r>
+    </w:p>
+    <w:p>
+      <w:pPr>
+        <w:spacing w:after="0"/>
+        <w:rPr>
+          <w:rFonts w:ascii="Arial" w:hAnsi="Arial" w:cs="Arial"/>
+          <w:sz w:val="24"/>
+          <w:szCs w:val="24"/>
+        </w:rPr>
+      </w:pPr>
+    </w:p>
+    <w:p>
+      <w:pPr>
+        <w:spacing w:after="0"/>
+        <w:rPr>
+          <w:rFonts w:ascii="Arial" w:hAnsi="Arial" w:cs="Arial"/>
+          <w:sz w:val="24"/>
+          <w:szCs w:val="24"/>
+        </w:rPr>
+      </w:pPr>
     </w:p>
     <w:p>
       <w:pPr>
@@ -8738,6 +8813,7 @@
           <w:sz w:val="24"/>
           <w:szCs w:val="24"/>
         </w:rPr>
+        <w:lastRenderedPageBreak/>
         <w:t>Encapsulamento:</w:t>
       </w:r>
       <w:r>
@@ -8829,1424 +8905,1442 @@
           <w:sz w:val="24"/>
           <w:szCs w:val="24"/>
         </w:rPr>
+        <w:t>Polimorfismo</w:t>
+      </w:r>
+      <w:r>
+        <w:rPr>
+          <w:rFonts w:ascii="Arial" w:hAnsi="Arial" w:cs="Arial"/>
+          <w:b/>
+          <w:sz w:val="24"/>
+          <w:szCs w:val="24"/>
+        </w:rPr>
+        <w:t xml:space="preserve">: </w:t>
+      </w:r>
+      <w:r>
+        <w:rPr>
+          <w:rFonts w:ascii="Arial" w:hAnsi="Arial" w:cs="Arial"/>
+          <w:sz w:val="24"/>
+          <w:szCs w:val="24"/>
+        </w:rPr>
+        <w:t>Os mesmos atributos e objetos, como também variáveis, podem ser utilizados em métodos (comportamentos) diferentes ao decorrer do programa, porém com implementações lógicas diferentes.</w:t>
+      </w:r>
+    </w:p>
+    <w:p>
+      <w:pPr>
+        <w:spacing w:after="0"/>
+        <w:rPr>
+          <w:rFonts w:ascii="Arial" w:hAnsi="Arial" w:cs="Arial"/>
+          <w:sz w:val="24"/>
+          <w:szCs w:val="24"/>
+        </w:rPr>
+      </w:pPr>
+      <w:r>
+        <w:rPr>
+          <w:rFonts w:ascii="Arial" w:hAnsi="Arial" w:cs="Arial"/>
+          <w:sz w:val="24"/>
+          <w:szCs w:val="24"/>
+        </w:rPr>
+        <w:t>Um único método</w:t>
+      </w:r>
+      <w:r>
+        <w:rPr>
+          <w:rFonts w:ascii="Arial" w:hAnsi="Arial" w:cs="Arial"/>
+          <w:sz w:val="24"/>
+          <w:szCs w:val="24"/>
+        </w:rPr>
+        <w:t xml:space="preserve"> pode conter vários tipos de comportamento.</w:t>
+      </w:r>
+      <w:r>
+        <w:rPr>
+          <w:rFonts w:ascii="Arial" w:hAnsi="Arial" w:cs="Arial"/>
+          <w:sz w:val="24"/>
+          <w:szCs w:val="24"/>
+        </w:rPr>
+        <w:t xml:space="preserve"> </w:t>
+      </w:r>
+    </w:p>
+    <w:p>
+      <w:pPr>
+        <w:spacing w:after="0"/>
+        <w:rPr>
+          <w:rFonts w:ascii="Arial" w:hAnsi="Arial" w:cs="Arial"/>
+          <w:sz w:val="24"/>
+          <w:szCs w:val="24"/>
+        </w:rPr>
+      </w:pPr>
+    </w:p>
+    <w:p>
+      <w:pPr>
+        <w:spacing w:after="0"/>
+        <w:rPr>
+          <w:rFonts w:ascii="Arial" w:hAnsi="Arial" w:cs="Arial"/>
+          <w:sz w:val="24"/>
+          <w:szCs w:val="24"/>
+        </w:rPr>
+      </w:pPr>
+      <w:r>
+        <w:rPr>
+          <w:rFonts w:ascii="Arial" w:hAnsi="Arial" w:cs="Arial"/>
+          <w:sz w:val="24"/>
+          <w:szCs w:val="24"/>
+          <w:u w:val="single"/>
+        </w:rPr>
+        <w:t>Tipos de classes:</w:t>
+      </w:r>
+      <w:r>
+        <w:rPr>
+          <w:rFonts w:ascii="Arial" w:hAnsi="Arial" w:cs="Arial"/>
+          <w:sz w:val="24"/>
+          <w:szCs w:val="24"/>
+        </w:rPr>
+        <w:t xml:space="preserve"> </w:t>
+      </w:r>
+      <w:r>
+        <w:rPr>
+          <w:rFonts w:ascii="Arial" w:hAnsi="Arial" w:cs="Arial"/>
+          <w:sz w:val="24"/>
+          <w:szCs w:val="24"/>
+        </w:rPr>
+        <w:t xml:space="preserve">Abstract, virtual e </w:t>
+      </w:r>
+      <w:proofErr w:type="spellStart"/>
+      <w:r>
+        <w:rPr>
+          <w:rFonts w:ascii="Arial" w:hAnsi="Arial" w:cs="Arial"/>
+          <w:sz w:val="24"/>
+          <w:szCs w:val="24"/>
+        </w:rPr>
+        <w:t>override</w:t>
+      </w:r>
+      <w:proofErr w:type="spellEnd"/>
+    </w:p>
+    <w:p>
+      <w:pPr>
+        <w:spacing w:after="0"/>
+        <w:rPr>
+          <w:rFonts w:ascii="Arial" w:hAnsi="Arial" w:cs="Arial"/>
+          <w:sz w:val="24"/>
+          <w:szCs w:val="24"/>
+        </w:rPr>
+      </w:pPr>
+    </w:p>
+    <w:p>
+      <w:pPr>
+        <w:spacing w:after="0"/>
+        <w:rPr>
+          <w:rFonts w:ascii="Arial" w:hAnsi="Arial" w:cs="Arial"/>
+          <w:sz w:val="24"/>
+          <w:szCs w:val="24"/>
+        </w:rPr>
+      </w:pPr>
+      <w:r>
+        <w:rPr>
+          <w:rFonts w:ascii="Arial" w:hAnsi="Arial" w:cs="Arial"/>
+          <w:b/>
+          <w:sz w:val="24"/>
+          <w:szCs w:val="24"/>
+        </w:rPr>
+        <w:t>Classe abstract:</w:t>
+      </w:r>
+      <w:r>
+        <w:rPr>
+          <w:rFonts w:ascii="Arial" w:hAnsi="Arial" w:cs="Arial"/>
+          <w:sz w:val="24"/>
+          <w:szCs w:val="24"/>
+        </w:rPr>
+        <w:t xml:space="preserve"> Funciona como um modelo, </w:t>
+      </w:r>
+      <w:proofErr w:type="spellStart"/>
+      <w:r>
+        <w:rPr>
+          <w:rFonts w:ascii="Arial" w:hAnsi="Arial" w:cs="Arial"/>
+          <w:sz w:val="24"/>
+          <w:szCs w:val="24"/>
+        </w:rPr>
+        <w:t>template</w:t>
+      </w:r>
+      <w:proofErr w:type="spellEnd"/>
+      <w:r>
+        <w:rPr>
+          <w:rFonts w:ascii="Arial" w:hAnsi="Arial" w:cs="Arial"/>
+          <w:sz w:val="24"/>
+          <w:szCs w:val="24"/>
+        </w:rPr>
+        <w:t xml:space="preserve">, sobre como a classe deverá funcionar. As classes do tipo abstract </w:t>
+      </w:r>
+      <w:r>
+        <w:rPr>
+          <w:rFonts w:ascii="Arial" w:hAnsi="Arial" w:cs="Arial"/>
+          <w:sz w:val="24"/>
+          <w:szCs w:val="24"/>
+          <w:u w:val="single"/>
+        </w:rPr>
+        <w:t>não podem ser instanciadas</w:t>
+      </w:r>
+      <w:r>
+        <w:rPr>
+          <w:rFonts w:ascii="Arial" w:hAnsi="Arial" w:cs="Arial"/>
+          <w:sz w:val="24"/>
+          <w:szCs w:val="24"/>
+        </w:rPr>
+        <w:t>.</w:t>
+      </w:r>
+    </w:p>
+    <w:p>
+      <w:pPr>
+        <w:spacing w:after="0"/>
+        <w:rPr>
+          <w:rFonts w:ascii="Arial" w:hAnsi="Arial" w:cs="Arial"/>
+          <w:sz w:val="24"/>
+          <w:szCs w:val="24"/>
+        </w:rPr>
+      </w:pPr>
+      <w:r>
+        <w:rPr>
+          <w:rFonts w:ascii="Arial" w:hAnsi="Arial" w:cs="Arial"/>
+          <w:sz w:val="24"/>
+          <w:szCs w:val="24"/>
+        </w:rPr>
+        <w:t xml:space="preserve">Ex. </w:t>
+      </w:r>
+    </w:p>
+    <w:p>
+      <w:pPr>
+        <w:spacing w:after="0"/>
+        <w:rPr>
+          <w:rFonts w:ascii="Arial" w:hAnsi="Arial" w:cs="Arial"/>
+          <w:sz w:val="24"/>
+          <w:szCs w:val="24"/>
+        </w:rPr>
+      </w:pPr>
+      <w:proofErr w:type="spellStart"/>
+      <w:r>
+        <w:rPr>
+          <w:rFonts w:ascii="Arial" w:hAnsi="Arial" w:cs="Arial"/>
+          <w:sz w:val="24"/>
+          <w:szCs w:val="24"/>
+        </w:rPr>
+        <w:t>Public</w:t>
+      </w:r>
+      <w:proofErr w:type="spellEnd"/>
+      <w:r>
+        <w:rPr>
+          <w:rFonts w:ascii="Arial" w:hAnsi="Arial" w:cs="Arial"/>
+          <w:sz w:val="24"/>
+          <w:szCs w:val="24"/>
+        </w:rPr>
+        <w:t xml:space="preserve"> abstract </w:t>
+      </w:r>
+      <w:proofErr w:type="spellStart"/>
+      <w:r>
+        <w:rPr>
+          <w:rFonts w:ascii="Arial" w:hAnsi="Arial" w:cs="Arial"/>
+          <w:sz w:val="24"/>
+          <w:szCs w:val="24"/>
+        </w:rPr>
+        <w:t>class</w:t>
+      </w:r>
+      <w:proofErr w:type="spellEnd"/>
+      <w:r>
+        <w:rPr>
+          <w:rFonts w:ascii="Arial" w:hAnsi="Arial" w:cs="Arial"/>
+          <w:sz w:val="24"/>
+          <w:szCs w:val="24"/>
+        </w:rPr>
+        <w:t xml:space="preserve"> </w:t>
+      </w:r>
+      <w:proofErr w:type="spellStart"/>
+      <w:r>
+        <w:rPr>
+          <w:rFonts w:ascii="Arial" w:hAnsi="Arial" w:cs="Arial"/>
+          <w:sz w:val="24"/>
+          <w:szCs w:val="24"/>
+        </w:rPr>
+        <w:t>ContaBancaria</w:t>
+      </w:r>
+      <w:proofErr w:type="spellEnd"/>
+      <w:r>
+        <w:rPr>
+          <w:rFonts w:ascii="Arial" w:hAnsi="Arial" w:cs="Arial"/>
+          <w:sz w:val="24"/>
+          <w:szCs w:val="24"/>
+        </w:rPr>
+        <w:t>;</w:t>
+      </w:r>
+    </w:p>
+    <w:p>
+      <w:pPr>
+        <w:spacing w:after="0"/>
+        <w:rPr>
+          <w:rFonts w:ascii="Arial" w:hAnsi="Arial" w:cs="Arial"/>
+          <w:sz w:val="24"/>
+          <w:szCs w:val="24"/>
+        </w:rPr>
+      </w:pPr>
+    </w:p>
+    <w:p>
+      <w:pPr>
+        <w:spacing w:after="0"/>
+        <w:rPr>
+          <w:rFonts w:ascii="Arial" w:hAnsi="Arial" w:cs="Arial"/>
+          <w:sz w:val="24"/>
+          <w:szCs w:val="24"/>
+        </w:rPr>
+      </w:pPr>
+      <w:r>
+        <w:rPr>
+          <w:rFonts w:ascii="Arial" w:hAnsi="Arial" w:cs="Arial"/>
+          <w:b/>
+          <w:sz w:val="24"/>
+          <w:szCs w:val="24"/>
+        </w:rPr>
+        <w:t>Classe Virtual:</w:t>
+      </w:r>
+      <w:r>
+        <w:rPr>
+          <w:rFonts w:ascii="Arial" w:hAnsi="Arial" w:cs="Arial"/>
+          <w:sz w:val="24"/>
+          <w:szCs w:val="24"/>
+        </w:rPr>
+        <w:t xml:space="preserve"> Serve para indicar que um determinado método pode ser sobrescrito</w:t>
+      </w:r>
+      <w:r>
+        <w:rPr>
+          <w:rFonts w:ascii="Arial" w:hAnsi="Arial" w:cs="Arial"/>
+          <w:sz w:val="24"/>
+          <w:szCs w:val="24"/>
+        </w:rPr>
+        <w:t xml:space="preserve"> em uma classe derivada.</w:t>
+      </w:r>
+    </w:p>
+    <w:p>
+      <w:pPr>
+        <w:spacing w:after="0"/>
+        <w:rPr>
+          <w:rFonts w:ascii="Arial" w:hAnsi="Arial" w:cs="Arial"/>
+          <w:sz w:val="24"/>
+          <w:szCs w:val="24"/>
+        </w:rPr>
+      </w:pPr>
+    </w:p>
+    <w:p>
+      <w:pPr>
+        <w:spacing w:after="0"/>
+        <w:rPr>
+          <w:rFonts w:ascii="Arial" w:hAnsi="Arial" w:cs="Arial"/>
+          <w:b/>
+          <w:sz w:val="24"/>
+          <w:szCs w:val="24"/>
+        </w:rPr>
+      </w:pPr>
+      <w:r>
+        <w:rPr>
+          <w:rFonts w:ascii="Arial" w:hAnsi="Arial" w:cs="Arial"/>
+          <w:b/>
+          <w:sz w:val="24"/>
+          <w:szCs w:val="24"/>
+        </w:rPr>
+        <w:t xml:space="preserve">Classe </w:t>
+      </w:r>
+      <w:proofErr w:type="spellStart"/>
+      <w:r>
+        <w:rPr>
+          <w:rFonts w:ascii="Arial" w:hAnsi="Arial" w:cs="Arial"/>
+          <w:b/>
+          <w:sz w:val="24"/>
+          <w:szCs w:val="24"/>
+        </w:rPr>
+        <w:t>Override</w:t>
+      </w:r>
+      <w:proofErr w:type="spellEnd"/>
+      <w:r>
+        <w:rPr>
+          <w:rFonts w:ascii="Arial" w:hAnsi="Arial" w:cs="Arial"/>
+          <w:b/>
+          <w:sz w:val="24"/>
+          <w:szCs w:val="24"/>
+        </w:rPr>
+        <w:t>:</w:t>
+      </w:r>
+      <w:r>
+        <w:rPr>
+          <w:rFonts w:ascii="Arial" w:hAnsi="Arial" w:cs="Arial"/>
+          <w:sz w:val="24"/>
+          <w:szCs w:val="24"/>
+        </w:rPr>
+        <w:t xml:space="preserve"> Para indicar que a classe derivada está sobrescrevendo o comportamento do método da classe base, utilizamos a </w:t>
+      </w:r>
+      <w:r>
+        <w:rPr>
+          <w:rFonts w:ascii="Arial" w:hAnsi="Arial" w:cs="Arial"/>
+          <w:sz w:val="24"/>
+          <w:szCs w:val="24"/>
+        </w:rPr>
+        <w:t>palavra-chave</w:t>
+      </w:r>
+      <w:r>
+        <w:rPr>
+          <w:rFonts w:ascii="Arial" w:hAnsi="Arial" w:cs="Arial"/>
+          <w:sz w:val="24"/>
+          <w:szCs w:val="24"/>
+        </w:rPr>
+        <w:t xml:space="preserve"> </w:t>
+      </w:r>
+      <w:proofErr w:type="spellStart"/>
+      <w:r>
+        <w:rPr>
+          <w:rFonts w:ascii="Arial" w:hAnsi="Arial" w:cs="Arial"/>
+          <w:sz w:val="24"/>
+          <w:szCs w:val="24"/>
+        </w:rPr>
+        <w:t>override</w:t>
+      </w:r>
+      <w:proofErr w:type="spellEnd"/>
+      <w:r>
+        <w:rPr>
+          <w:rFonts w:ascii="Arial" w:hAnsi="Arial" w:cs="Arial"/>
+          <w:sz w:val="24"/>
+          <w:szCs w:val="24"/>
+        </w:rPr>
+        <w:t>.</w:t>
+      </w:r>
+      <w:r>
+        <w:rPr>
+          <w:rFonts w:ascii="Arial" w:hAnsi="Arial" w:cs="Arial"/>
+          <w:b/>
+          <w:sz w:val="24"/>
+          <w:szCs w:val="24"/>
+        </w:rPr>
+        <w:t xml:space="preserve"> </w:t>
+      </w:r>
+    </w:p>
+    <w:p>
+      <w:pPr>
+        <w:spacing w:after="0"/>
+        <w:rPr>
+          <w:rFonts w:ascii="Arial" w:hAnsi="Arial" w:cs="Arial"/>
+          <w:sz w:val="24"/>
+          <w:szCs w:val="24"/>
+        </w:rPr>
+      </w:pPr>
+    </w:p>
+    <w:p>
+      <w:pPr>
+        <w:spacing w:after="0"/>
+        <w:rPr>
+          <w:rFonts w:ascii="Arial" w:hAnsi="Arial" w:cs="Arial"/>
+          <w:b/>
+          <w:sz w:val="24"/>
+          <w:szCs w:val="24"/>
+          <w:u w:val="single"/>
+        </w:rPr>
+      </w:pPr>
+      <w:r>
+        <w:rPr>
+          <w:rFonts w:ascii="Arial" w:hAnsi="Arial" w:cs="Arial"/>
+          <w:b/>
+          <w:sz w:val="24"/>
+          <w:szCs w:val="24"/>
+        </w:rPr>
+        <w:t>É possível sobrescrever classes virtual e abstract</w:t>
+      </w:r>
+      <w:r>
+        <w:rPr>
+          <w:rFonts w:ascii="Arial" w:hAnsi="Arial" w:cs="Arial"/>
+          <w:b/>
+          <w:sz w:val="24"/>
+          <w:szCs w:val="24"/>
+        </w:rPr>
+        <w:t xml:space="preserve"> (quando funciona como uma interface).</w:t>
+      </w:r>
+    </w:p>
+    <w:p>
+      <w:pPr>
+        <w:spacing w:after="0"/>
+        <w:rPr>
+          <w:rFonts w:ascii="Arial" w:hAnsi="Arial" w:cs="Arial"/>
+          <w:sz w:val="24"/>
+          <w:szCs w:val="24"/>
+        </w:rPr>
+      </w:pPr>
+    </w:p>
+    <w:p>
+      <w:pPr>
+        <w:spacing w:after="0"/>
+        <w:rPr>
+          <w:rFonts w:ascii="Arial" w:hAnsi="Arial" w:cs="Arial"/>
+          <w:sz w:val="24"/>
+          <w:szCs w:val="24"/>
+        </w:rPr>
+      </w:pPr>
+      <w:proofErr w:type="spellStart"/>
+      <w:r>
+        <w:rPr>
+          <w:rFonts w:ascii="Arial" w:hAnsi="Arial" w:cs="Arial"/>
+          <w:b/>
+          <w:sz w:val="24"/>
+          <w:szCs w:val="24"/>
+        </w:rPr>
+        <w:t>Sealed</w:t>
+      </w:r>
+      <w:proofErr w:type="spellEnd"/>
+      <w:r>
+        <w:rPr>
+          <w:rFonts w:ascii="Arial" w:hAnsi="Arial" w:cs="Arial"/>
+          <w:b/>
+          <w:sz w:val="24"/>
+          <w:szCs w:val="24"/>
+        </w:rPr>
+        <w:t>:</w:t>
+      </w:r>
+      <w:r>
+        <w:rPr>
+          <w:rFonts w:ascii="Arial" w:hAnsi="Arial" w:cs="Arial"/>
+          <w:sz w:val="24"/>
+          <w:szCs w:val="24"/>
+        </w:rPr>
+        <w:t xml:space="preserve"> Interrompe que outras classes herdem de classes de tipo </w:t>
+      </w:r>
+      <w:proofErr w:type="spellStart"/>
+      <w:r>
+        <w:rPr>
+          <w:rFonts w:ascii="Arial" w:hAnsi="Arial" w:cs="Arial"/>
+          <w:sz w:val="24"/>
+          <w:szCs w:val="24"/>
+        </w:rPr>
+        <w:t>Sealed</w:t>
+      </w:r>
+      <w:proofErr w:type="spellEnd"/>
+      <w:r>
+        <w:rPr>
+          <w:rFonts w:ascii="Arial" w:hAnsi="Arial" w:cs="Arial"/>
+          <w:sz w:val="24"/>
+          <w:szCs w:val="24"/>
+        </w:rPr>
+        <w:t>.</w:t>
+      </w:r>
+    </w:p>
+    <w:p>
+      <w:pPr>
+        <w:spacing w:after="0"/>
+        <w:rPr>
+          <w:rFonts w:ascii="Arial" w:hAnsi="Arial" w:cs="Arial"/>
+          <w:sz w:val="24"/>
+          <w:szCs w:val="24"/>
+        </w:rPr>
+      </w:pPr>
+    </w:p>
+    <w:p>
+      <w:pPr>
+        <w:spacing w:after="0"/>
+        <w:rPr>
+          <w:rFonts w:ascii="Arial" w:hAnsi="Arial" w:cs="Arial"/>
+          <w:sz w:val="24"/>
+          <w:szCs w:val="24"/>
+        </w:rPr>
+      </w:pPr>
+      <w:r>
+        <w:rPr>
+          <w:rFonts w:ascii="Arial" w:hAnsi="Arial" w:cs="Arial"/>
+          <w:b/>
+          <w:sz w:val="24"/>
+          <w:szCs w:val="24"/>
+        </w:rPr>
+        <w:t>Base:</w:t>
+      </w:r>
+      <w:r>
+        <w:rPr>
+          <w:rFonts w:ascii="Arial" w:hAnsi="Arial" w:cs="Arial"/>
+          <w:sz w:val="24"/>
+          <w:szCs w:val="24"/>
+        </w:rPr>
+        <w:t xml:space="preserve"> faz referencia à classe PAI.</w:t>
+      </w:r>
+    </w:p>
+    <w:p>
+      <w:pPr>
+        <w:spacing w:after="0"/>
+        <w:rPr>
+          <w:rFonts w:ascii="Arial" w:hAnsi="Arial" w:cs="Arial"/>
+          <w:sz w:val="24"/>
+          <w:szCs w:val="24"/>
+        </w:rPr>
+      </w:pPr>
+    </w:p>
+    <w:p>
+      <w:pPr>
+        <w:spacing w:after="0"/>
+        <w:rPr>
+          <w:rFonts w:ascii="Arial" w:hAnsi="Arial" w:cs="Arial"/>
+          <w:sz w:val="24"/>
+          <w:szCs w:val="24"/>
+        </w:rPr>
+      </w:pPr>
+    </w:p>
+    <w:p>
+      <w:pPr>
+        <w:spacing w:after="0"/>
+        <w:rPr>
+          <w:rFonts w:ascii="Arial" w:hAnsi="Arial" w:cs="Arial"/>
+          <w:sz w:val="24"/>
+          <w:szCs w:val="24"/>
+        </w:rPr>
+      </w:pPr>
+    </w:p>
+    <w:p>
+      <w:pPr>
+        <w:spacing w:after="0"/>
+        <w:rPr>
+          <w:rFonts w:ascii="Arial" w:hAnsi="Arial" w:cs="Arial"/>
+          <w:sz w:val="24"/>
+          <w:szCs w:val="24"/>
+        </w:rPr>
+      </w:pPr>
+      <w:r>
+        <w:rPr>
+          <w:rFonts w:ascii="Arial" w:hAnsi="Arial" w:cs="Arial"/>
+          <w:b/>
+          <w:sz w:val="24"/>
+          <w:szCs w:val="24"/>
+        </w:rPr>
+        <w:t>Interface</w:t>
+      </w:r>
+      <w:r>
+        <w:rPr>
+          <w:rFonts w:ascii="Arial" w:hAnsi="Arial" w:cs="Arial"/>
+          <w:sz w:val="24"/>
+          <w:szCs w:val="24"/>
+        </w:rPr>
+        <w:t xml:space="preserve">: Diz o que a classe </w:t>
+      </w:r>
+      <w:r>
+        <w:rPr>
+          <w:rFonts w:ascii="Arial" w:hAnsi="Arial" w:cs="Arial"/>
+          <w:sz w:val="24"/>
+          <w:szCs w:val="24"/>
+        </w:rPr>
+        <w:t>PRECISA</w:t>
+      </w:r>
+      <w:r>
+        <w:rPr>
+          <w:rFonts w:ascii="Arial" w:hAnsi="Arial" w:cs="Arial"/>
+          <w:sz w:val="24"/>
+          <w:szCs w:val="24"/>
+        </w:rPr>
+        <w:t xml:space="preserve"> fazer, mas não diz COMO irá fazer.</w:t>
+      </w:r>
+    </w:p>
+    <w:p>
+      <w:pPr>
+        <w:spacing w:after="0"/>
+        <w:rPr>
+          <w:rFonts w:ascii="Arial" w:hAnsi="Arial" w:cs="Arial"/>
+          <w:sz w:val="24"/>
+          <w:szCs w:val="24"/>
+        </w:rPr>
+      </w:pPr>
+      <w:r>
+        <w:rPr>
+          <w:rFonts w:ascii="Arial" w:hAnsi="Arial" w:cs="Arial"/>
+          <w:sz w:val="24"/>
+          <w:szCs w:val="24"/>
+        </w:rPr>
+        <w:t>Múltiplas interfaces;</w:t>
+      </w:r>
+    </w:p>
+    <w:p>
+      <w:pPr>
+        <w:spacing w:after="0"/>
+        <w:rPr>
+          <w:rFonts w:ascii="Arial" w:hAnsi="Arial" w:cs="Arial"/>
+          <w:sz w:val="24"/>
+          <w:szCs w:val="24"/>
+        </w:rPr>
+      </w:pPr>
+      <w:r>
+        <w:rPr>
+          <w:rFonts w:ascii="Arial" w:hAnsi="Arial" w:cs="Arial"/>
+          <w:sz w:val="24"/>
+          <w:szCs w:val="24"/>
+        </w:rPr>
+        <w:t>Ex.</w:t>
+      </w:r>
+    </w:p>
+    <w:p>
+      <w:pPr>
+        <w:spacing w:after="0"/>
+        <w:rPr>
+          <w:rFonts w:ascii="Arial" w:hAnsi="Arial" w:cs="Arial"/>
+          <w:sz w:val="24"/>
+          <w:szCs w:val="24"/>
+        </w:rPr>
+      </w:pPr>
+      <w:proofErr w:type="spellStart"/>
+      <w:r>
+        <w:rPr>
+          <w:rFonts w:ascii="Arial" w:hAnsi="Arial" w:cs="Arial"/>
+          <w:sz w:val="24"/>
+          <w:szCs w:val="24"/>
+        </w:rPr>
+        <w:t>Public</w:t>
+      </w:r>
+      <w:proofErr w:type="spellEnd"/>
+      <w:r>
+        <w:rPr>
+          <w:rFonts w:ascii="Arial" w:hAnsi="Arial" w:cs="Arial"/>
+          <w:sz w:val="24"/>
+          <w:szCs w:val="24"/>
+        </w:rPr>
+        <w:t xml:space="preserve"> interface </w:t>
+      </w:r>
+      <w:proofErr w:type="spellStart"/>
+      <w:r>
+        <w:rPr>
+          <w:rFonts w:ascii="Arial" w:hAnsi="Arial" w:cs="Arial"/>
+          <w:sz w:val="24"/>
+          <w:szCs w:val="24"/>
+        </w:rPr>
+        <w:t>IHarmonia</w:t>
+      </w:r>
+      <w:proofErr w:type="spellEnd"/>
+    </w:p>
+    <w:p>
+      <w:pPr>
+        <w:spacing w:after="0"/>
+        <w:rPr>
+          <w:rFonts w:ascii="Arial" w:hAnsi="Arial" w:cs="Arial"/>
+          <w:sz w:val="24"/>
+          <w:szCs w:val="24"/>
+        </w:rPr>
+      </w:pPr>
+    </w:p>
+    <w:p>
+      <w:pPr>
+        <w:spacing w:after="0"/>
+        <w:rPr>
+          <w:rFonts w:ascii="Arial" w:hAnsi="Arial" w:cs="Arial"/>
+          <w:b/>
+          <w:sz w:val="24"/>
+          <w:szCs w:val="24"/>
+        </w:rPr>
+      </w:pPr>
+    </w:p>
+    <w:p>
+      <w:pPr>
+        <w:spacing w:after="0"/>
+        <w:rPr>
+          <w:rFonts w:ascii="Arial" w:hAnsi="Arial" w:cs="Arial"/>
+          <w:b/>
+          <w:sz w:val="24"/>
+          <w:szCs w:val="24"/>
+        </w:rPr>
+      </w:pPr>
+      <w:r>
+        <w:rPr>
+          <w:rFonts w:ascii="Arial" w:hAnsi="Arial" w:cs="Arial"/>
+          <w:b/>
+          <w:sz w:val="24"/>
+          <w:szCs w:val="24"/>
+        </w:rPr>
+        <w:t>Declarando Interfaces:</w:t>
+      </w:r>
+    </w:p>
+    <w:p>
+      <w:pPr>
+        <w:spacing w:after="0"/>
+        <w:rPr>
+          <w:rFonts w:ascii="Arial" w:hAnsi="Arial" w:cs="Arial"/>
+          <w:sz w:val="24"/>
+          <w:szCs w:val="24"/>
+        </w:rPr>
+      </w:pPr>
+      <w:proofErr w:type="spellStart"/>
+      <w:r>
+        <w:rPr>
+          <w:rFonts w:ascii="Arial" w:hAnsi="Arial" w:cs="Arial"/>
+          <w:sz w:val="24"/>
+          <w:szCs w:val="24"/>
+        </w:rPr>
+        <w:t>Public</w:t>
+      </w:r>
+      <w:proofErr w:type="spellEnd"/>
+      <w:r>
+        <w:rPr>
+          <w:rFonts w:ascii="Arial" w:hAnsi="Arial" w:cs="Arial"/>
+          <w:sz w:val="24"/>
+          <w:szCs w:val="24"/>
+        </w:rPr>
+        <w:t xml:space="preserve"> interface </w:t>
+      </w:r>
+      <w:proofErr w:type="spellStart"/>
+      <w:r>
+        <w:rPr>
+          <w:rFonts w:ascii="Arial" w:hAnsi="Arial" w:cs="Arial"/>
+          <w:sz w:val="24"/>
+          <w:szCs w:val="24"/>
+        </w:rPr>
+        <w:t>Icarro</w:t>
+      </w:r>
+      <w:proofErr w:type="spellEnd"/>
+      <w:r>
+        <w:rPr>
+          <w:rFonts w:ascii="Arial" w:hAnsi="Arial" w:cs="Arial"/>
+          <w:sz w:val="24"/>
+          <w:szCs w:val="24"/>
+        </w:rPr>
+        <w:t xml:space="preserve"> </w:t>
+      </w:r>
+      <w:r>
+        <w:rPr>
+          <w:rFonts w:ascii="Arial" w:hAnsi="Arial" w:cs="Arial"/>
+          <w:sz w:val="24"/>
+          <w:szCs w:val="24"/>
+        </w:rPr>
+        <w:t>{</w:t>
+      </w:r>
+    </w:p>
+    <w:p>
+      <w:pPr>
+        <w:spacing w:after="0"/>
+        <w:rPr>
+          <w:rFonts w:ascii="Arial" w:hAnsi="Arial" w:cs="Arial"/>
+          <w:sz w:val="24"/>
+          <w:szCs w:val="24"/>
+        </w:rPr>
+      </w:pPr>
+      <w:r>
+        <w:rPr>
+          <w:rFonts w:ascii="Arial" w:hAnsi="Arial" w:cs="Arial"/>
+          <w:sz w:val="24"/>
+          <w:szCs w:val="24"/>
+        </w:rPr>
+        <w:tab/>
+      </w:r>
+      <w:proofErr w:type="spellStart"/>
+      <w:r>
+        <w:rPr>
+          <w:rFonts w:ascii="Arial" w:hAnsi="Arial" w:cs="Arial"/>
+          <w:sz w:val="24"/>
+          <w:szCs w:val="24"/>
+        </w:rPr>
+        <w:t>String</w:t>
+      </w:r>
+      <w:proofErr w:type="spellEnd"/>
+      <w:r>
+        <w:rPr>
+          <w:rFonts w:ascii="Arial" w:hAnsi="Arial" w:cs="Arial"/>
+          <w:sz w:val="24"/>
+          <w:szCs w:val="24"/>
+        </w:rPr>
+        <w:t xml:space="preserve"> </w:t>
+      </w:r>
+      <w:proofErr w:type="spellStart"/>
+      <w:proofErr w:type="gramStart"/>
+      <w:r>
+        <w:rPr>
+          <w:rFonts w:ascii="Arial" w:hAnsi="Arial" w:cs="Arial"/>
+          <w:sz w:val="24"/>
+          <w:szCs w:val="24"/>
+        </w:rPr>
+        <w:t>MostrarVelocidade</w:t>
+      </w:r>
+      <w:proofErr w:type="spellEnd"/>
+      <w:r>
+        <w:rPr>
+          <w:rFonts w:ascii="Arial" w:hAnsi="Arial" w:cs="Arial"/>
+          <w:sz w:val="24"/>
+          <w:szCs w:val="24"/>
+        </w:rPr>
+        <w:t>(</w:t>
+      </w:r>
+      <w:proofErr w:type="gramEnd"/>
+      <w:r>
+        <w:rPr>
+          <w:rFonts w:ascii="Arial" w:hAnsi="Arial" w:cs="Arial"/>
+          <w:sz w:val="24"/>
+          <w:szCs w:val="24"/>
+        </w:rPr>
+        <w:t>);</w:t>
+      </w:r>
+    </w:p>
+    <w:p>
+      <w:pPr>
+        <w:spacing w:after="0"/>
+        <w:rPr>
+          <w:rFonts w:ascii="Arial" w:hAnsi="Arial" w:cs="Arial"/>
+          <w:sz w:val="24"/>
+          <w:szCs w:val="24"/>
+        </w:rPr>
+      </w:pPr>
+      <w:r>
+        <w:rPr>
+          <w:rFonts w:ascii="Arial" w:hAnsi="Arial" w:cs="Arial"/>
+          <w:sz w:val="24"/>
+          <w:szCs w:val="24"/>
+        </w:rPr>
+        <w:tab/>
+      </w:r>
+      <w:proofErr w:type="spellStart"/>
+      <w:r>
+        <w:rPr>
+          <w:rFonts w:ascii="Arial" w:hAnsi="Arial" w:cs="Arial"/>
+          <w:sz w:val="24"/>
+          <w:szCs w:val="24"/>
+        </w:rPr>
+        <w:t>Void</w:t>
+      </w:r>
+      <w:proofErr w:type="spellEnd"/>
+      <w:r>
+        <w:rPr>
+          <w:rFonts w:ascii="Arial" w:hAnsi="Arial" w:cs="Arial"/>
+          <w:sz w:val="24"/>
+          <w:szCs w:val="24"/>
+        </w:rPr>
+        <w:t xml:space="preserve"> Acelerar (</w:t>
+      </w:r>
+      <w:proofErr w:type="spellStart"/>
+      <w:r>
+        <w:rPr>
+          <w:rFonts w:ascii="Arial" w:hAnsi="Arial" w:cs="Arial"/>
+          <w:sz w:val="24"/>
+          <w:szCs w:val="24"/>
+        </w:rPr>
+        <w:t>int</w:t>
+      </w:r>
+      <w:proofErr w:type="spellEnd"/>
+      <w:r>
+        <w:rPr>
+          <w:rFonts w:ascii="Arial" w:hAnsi="Arial" w:cs="Arial"/>
+          <w:sz w:val="24"/>
+          <w:szCs w:val="24"/>
+        </w:rPr>
+        <w:t xml:space="preserve"> </w:t>
+      </w:r>
+      <w:proofErr w:type="spellStart"/>
+      <w:r>
+        <w:rPr>
+          <w:rFonts w:ascii="Arial" w:hAnsi="Arial" w:cs="Arial"/>
+          <w:sz w:val="24"/>
+          <w:szCs w:val="24"/>
+        </w:rPr>
+        <w:t>step</w:t>
+      </w:r>
+      <w:proofErr w:type="spellEnd"/>
+      <w:r>
+        <w:rPr>
+          <w:rFonts w:ascii="Arial" w:hAnsi="Arial" w:cs="Arial"/>
+          <w:sz w:val="24"/>
+          <w:szCs w:val="24"/>
+        </w:rPr>
+        <w:t>);</w:t>
+      </w:r>
+    </w:p>
+    <w:p>
+      <w:pPr>
+        <w:spacing w:after="0"/>
+        <w:rPr>
+          <w:rFonts w:ascii="Arial" w:hAnsi="Arial" w:cs="Arial"/>
+          <w:sz w:val="24"/>
+          <w:szCs w:val="24"/>
+        </w:rPr>
+      </w:pPr>
+      <w:r>
+        <w:rPr>
+          <w:rFonts w:ascii="Arial" w:hAnsi="Arial" w:cs="Arial"/>
+          <w:sz w:val="24"/>
+          <w:szCs w:val="24"/>
+        </w:rPr>
+        <w:t>}</w:t>
+      </w:r>
+    </w:p>
+    <w:p>
+      <w:pPr>
+        <w:spacing w:after="0"/>
+        <w:rPr>
+          <w:rFonts w:ascii="Arial" w:hAnsi="Arial" w:cs="Arial"/>
+          <w:sz w:val="24"/>
+          <w:szCs w:val="24"/>
+        </w:rPr>
+      </w:pPr>
+    </w:p>
+    <w:p>
+      <w:pPr>
+        <w:spacing w:after="0"/>
+        <w:rPr>
+          <w:rFonts w:ascii="Arial" w:hAnsi="Arial" w:cs="Arial"/>
+          <w:b/>
+          <w:sz w:val="24"/>
+          <w:szCs w:val="24"/>
+        </w:rPr>
+      </w:pPr>
+      <w:r>
+        <w:rPr>
+          <w:rFonts w:ascii="Arial" w:hAnsi="Arial" w:cs="Arial"/>
+          <w:b/>
+          <w:sz w:val="24"/>
+          <w:szCs w:val="24"/>
+        </w:rPr>
+        <w:t>Implementando uma interface:</w:t>
+      </w:r>
+    </w:p>
+    <w:p>
+      <w:pPr>
+        <w:spacing w:after="0"/>
+        <w:rPr>
+          <w:rFonts w:ascii="Arial" w:hAnsi="Arial" w:cs="Arial"/>
+          <w:sz w:val="24"/>
+          <w:szCs w:val="24"/>
+        </w:rPr>
+      </w:pPr>
+      <w:proofErr w:type="spellStart"/>
+      <w:r>
+        <w:rPr>
+          <w:rFonts w:ascii="Arial" w:hAnsi="Arial" w:cs="Arial"/>
+          <w:sz w:val="24"/>
+          <w:szCs w:val="24"/>
+        </w:rPr>
+        <w:t>Public</w:t>
+      </w:r>
+      <w:proofErr w:type="spellEnd"/>
+      <w:r>
+        <w:rPr>
+          <w:rFonts w:ascii="Arial" w:hAnsi="Arial" w:cs="Arial"/>
+          <w:sz w:val="24"/>
+          <w:szCs w:val="24"/>
+        </w:rPr>
+        <w:t xml:space="preserve"> </w:t>
+      </w:r>
+      <w:proofErr w:type="spellStart"/>
+      <w:r>
+        <w:rPr>
+          <w:rFonts w:ascii="Arial" w:hAnsi="Arial" w:cs="Arial"/>
+          <w:sz w:val="24"/>
+          <w:szCs w:val="24"/>
+        </w:rPr>
+        <w:t>class</w:t>
+      </w:r>
+      <w:proofErr w:type="spellEnd"/>
+      <w:r>
+        <w:rPr>
+          <w:rFonts w:ascii="Arial" w:hAnsi="Arial" w:cs="Arial"/>
+          <w:sz w:val="24"/>
+          <w:szCs w:val="24"/>
+        </w:rPr>
+        <w:t xml:space="preserve"> </w:t>
+      </w:r>
+      <w:proofErr w:type="gramStart"/>
+      <w:r>
+        <w:rPr>
+          <w:rFonts w:ascii="Arial" w:hAnsi="Arial" w:cs="Arial"/>
+          <w:sz w:val="24"/>
+          <w:szCs w:val="24"/>
+        </w:rPr>
+        <w:t>Fusca :</w:t>
+      </w:r>
+      <w:proofErr w:type="gramEnd"/>
+      <w:r>
+        <w:rPr>
+          <w:rFonts w:ascii="Arial" w:hAnsi="Arial" w:cs="Arial"/>
+          <w:sz w:val="24"/>
+          <w:szCs w:val="24"/>
+        </w:rPr>
+        <w:t xml:space="preserve"> </w:t>
+      </w:r>
+      <w:proofErr w:type="spellStart"/>
+      <w:r>
+        <w:rPr>
+          <w:rFonts w:ascii="Arial" w:hAnsi="Arial" w:cs="Arial"/>
+          <w:sz w:val="24"/>
+          <w:szCs w:val="24"/>
+        </w:rPr>
+        <w:t>Icarro</w:t>
+      </w:r>
+      <w:proofErr w:type="spellEnd"/>
+      <w:r>
+        <w:rPr>
+          <w:rFonts w:ascii="Arial" w:hAnsi="Arial" w:cs="Arial"/>
+          <w:sz w:val="24"/>
+          <w:szCs w:val="24"/>
+        </w:rPr>
+        <w:t xml:space="preserve"> {</w:t>
+      </w:r>
+    </w:p>
+    <w:p>
+      <w:pPr>
+        <w:spacing w:after="0"/>
+        <w:rPr>
+          <w:rFonts w:ascii="Arial" w:hAnsi="Arial" w:cs="Arial"/>
+          <w:sz w:val="24"/>
+          <w:szCs w:val="24"/>
+        </w:rPr>
+      </w:pPr>
+      <w:r>
+        <w:rPr>
+          <w:rFonts w:ascii="Arial" w:hAnsi="Arial" w:cs="Arial"/>
+          <w:sz w:val="24"/>
+          <w:szCs w:val="24"/>
+        </w:rPr>
+        <w:tab/>
+      </w:r>
+      <w:proofErr w:type="spellStart"/>
+      <w:r>
+        <w:rPr>
+          <w:rFonts w:ascii="Arial" w:hAnsi="Arial" w:cs="Arial"/>
+          <w:sz w:val="24"/>
+          <w:szCs w:val="24"/>
+        </w:rPr>
+        <w:t>Int</w:t>
+      </w:r>
+      <w:proofErr w:type="spellEnd"/>
+      <w:r>
+        <w:rPr>
+          <w:rFonts w:ascii="Arial" w:hAnsi="Arial" w:cs="Arial"/>
+          <w:sz w:val="24"/>
+          <w:szCs w:val="24"/>
+        </w:rPr>
+        <w:t xml:space="preserve"> Portas {</w:t>
+      </w:r>
+      <w:proofErr w:type="spellStart"/>
+      <w:proofErr w:type="gramStart"/>
+      <w:r>
+        <w:rPr>
+          <w:rFonts w:ascii="Arial" w:hAnsi="Arial" w:cs="Arial"/>
+          <w:sz w:val="24"/>
+          <w:szCs w:val="24"/>
+        </w:rPr>
+        <w:t>get;set</w:t>
+      </w:r>
+      <w:proofErr w:type="spellEnd"/>
+      <w:proofErr w:type="gramEnd"/>
+      <w:r>
+        <w:rPr>
+          <w:rFonts w:ascii="Arial" w:hAnsi="Arial" w:cs="Arial"/>
+          <w:sz w:val="24"/>
+          <w:szCs w:val="24"/>
+        </w:rPr>
+        <w:t>;}</w:t>
+      </w:r>
+    </w:p>
+    <w:p>
+      <w:pPr>
+        <w:spacing w:after="0"/>
+        <w:rPr>
+          <w:rFonts w:ascii="Arial" w:hAnsi="Arial" w:cs="Arial"/>
+          <w:sz w:val="24"/>
+          <w:szCs w:val="24"/>
+        </w:rPr>
+      </w:pPr>
+      <w:r>
+        <w:rPr>
+          <w:rFonts w:ascii="Arial" w:hAnsi="Arial" w:cs="Arial"/>
+          <w:sz w:val="24"/>
+          <w:szCs w:val="24"/>
+        </w:rPr>
+        <w:tab/>
+      </w:r>
+      <w:proofErr w:type="spellStart"/>
+      <w:r>
+        <w:rPr>
+          <w:rFonts w:ascii="Arial" w:hAnsi="Arial" w:cs="Arial"/>
+          <w:sz w:val="24"/>
+          <w:szCs w:val="24"/>
+        </w:rPr>
+        <w:t>Int</w:t>
+      </w:r>
+      <w:proofErr w:type="spellEnd"/>
+      <w:r>
+        <w:rPr>
+          <w:rFonts w:ascii="Arial" w:hAnsi="Arial" w:cs="Arial"/>
+          <w:sz w:val="24"/>
+          <w:szCs w:val="24"/>
+        </w:rPr>
+        <w:t xml:space="preserve"> Rodas {</w:t>
+      </w:r>
+      <w:proofErr w:type="spellStart"/>
+      <w:proofErr w:type="gramStart"/>
+      <w:r>
+        <w:rPr>
+          <w:rFonts w:ascii="Arial" w:hAnsi="Arial" w:cs="Arial"/>
+          <w:sz w:val="24"/>
+          <w:szCs w:val="24"/>
+        </w:rPr>
+        <w:t>get;set</w:t>
+      </w:r>
+      <w:proofErr w:type="spellEnd"/>
+      <w:proofErr w:type="gramEnd"/>
+      <w:r>
+        <w:rPr>
+          <w:rFonts w:ascii="Arial" w:hAnsi="Arial" w:cs="Arial"/>
+          <w:sz w:val="24"/>
+          <w:szCs w:val="24"/>
+        </w:rPr>
+        <w:t>;}</w:t>
+      </w:r>
+    </w:p>
+    <w:p>
+      <w:pPr>
+        <w:spacing w:after="0"/>
+        <w:rPr>
+          <w:rFonts w:ascii="Arial" w:hAnsi="Arial" w:cs="Arial"/>
+          <w:sz w:val="24"/>
+          <w:szCs w:val="24"/>
+        </w:rPr>
+      </w:pPr>
+      <w:r>
+        <w:rPr>
+          <w:rFonts w:ascii="Arial" w:hAnsi="Arial" w:cs="Arial"/>
+          <w:sz w:val="24"/>
+          <w:szCs w:val="24"/>
+        </w:rPr>
+        <w:tab/>
+      </w:r>
+      <w:proofErr w:type="spellStart"/>
+      <w:r>
+        <w:rPr>
+          <w:rFonts w:ascii="Arial" w:hAnsi="Arial" w:cs="Arial"/>
+          <w:sz w:val="24"/>
+          <w:szCs w:val="24"/>
+        </w:rPr>
+        <w:t>Int</w:t>
+      </w:r>
+      <w:proofErr w:type="spellEnd"/>
+      <w:r>
+        <w:rPr>
+          <w:rFonts w:ascii="Arial" w:hAnsi="Arial" w:cs="Arial"/>
+          <w:sz w:val="24"/>
+          <w:szCs w:val="24"/>
+        </w:rPr>
+        <w:t xml:space="preserve"> </w:t>
+      </w:r>
+      <w:proofErr w:type="spellStart"/>
+      <w:r>
+        <w:rPr>
+          <w:rFonts w:ascii="Arial" w:hAnsi="Arial" w:cs="Arial"/>
+          <w:sz w:val="24"/>
+          <w:szCs w:val="24"/>
+        </w:rPr>
+        <w:t>VelocidadeAtual</w:t>
+      </w:r>
+      <w:proofErr w:type="spellEnd"/>
+      <w:r>
+        <w:rPr>
+          <w:rFonts w:ascii="Arial" w:hAnsi="Arial" w:cs="Arial"/>
+          <w:sz w:val="24"/>
+          <w:szCs w:val="24"/>
+        </w:rPr>
+        <w:t xml:space="preserve"> {</w:t>
+      </w:r>
+      <w:proofErr w:type="spellStart"/>
+      <w:proofErr w:type="gramStart"/>
+      <w:r>
+        <w:rPr>
+          <w:rFonts w:ascii="Arial" w:hAnsi="Arial" w:cs="Arial"/>
+          <w:sz w:val="24"/>
+          <w:szCs w:val="24"/>
+        </w:rPr>
+        <w:t>get;set</w:t>
+      </w:r>
+      <w:proofErr w:type="spellEnd"/>
+      <w:proofErr w:type="gramEnd"/>
+      <w:r>
+        <w:rPr>
+          <w:rFonts w:ascii="Arial" w:hAnsi="Arial" w:cs="Arial"/>
+          <w:sz w:val="24"/>
+          <w:szCs w:val="24"/>
+        </w:rPr>
+        <w:t>;}</w:t>
+      </w:r>
+    </w:p>
+    <w:p>
+      <w:pPr>
+        <w:spacing w:after="0"/>
+        <w:rPr>
+          <w:rFonts w:ascii="Arial" w:hAnsi="Arial" w:cs="Arial"/>
+          <w:sz w:val="24"/>
+          <w:szCs w:val="24"/>
+        </w:rPr>
+      </w:pPr>
+      <w:r>
+        <w:rPr>
+          <w:rFonts w:ascii="Arial" w:hAnsi="Arial" w:cs="Arial"/>
+          <w:sz w:val="24"/>
+          <w:szCs w:val="24"/>
+        </w:rPr>
+        <w:tab/>
+      </w:r>
+    </w:p>
+    <w:p>
+      <w:pPr>
+        <w:spacing w:after="0"/>
+        <w:rPr>
+          <w:rFonts w:ascii="Arial" w:hAnsi="Arial" w:cs="Arial"/>
+          <w:sz w:val="24"/>
+          <w:szCs w:val="24"/>
+        </w:rPr>
+      </w:pPr>
+      <w:r>
+        <w:rPr>
+          <w:rFonts w:ascii="Arial" w:hAnsi="Arial" w:cs="Arial"/>
+          <w:sz w:val="24"/>
+          <w:szCs w:val="24"/>
+        </w:rPr>
+        <w:tab/>
+      </w:r>
+      <w:proofErr w:type="spellStart"/>
+      <w:r>
+        <w:rPr>
+          <w:rFonts w:ascii="Arial" w:hAnsi="Arial" w:cs="Arial"/>
+          <w:sz w:val="24"/>
+          <w:szCs w:val="24"/>
+        </w:rPr>
+        <w:t>Public</w:t>
+      </w:r>
+      <w:proofErr w:type="spellEnd"/>
+      <w:r>
+        <w:rPr>
+          <w:rFonts w:ascii="Arial" w:hAnsi="Arial" w:cs="Arial"/>
+          <w:sz w:val="24"/>
+          <w:szCs w:val="24"/>
+        </w:rPr>
+        <w:t xml:space="preserve"> </w:t>
+      </w:r>
+      <w:proofErr w:type="spellStart"/>
+      <w:r>
+        <w:rPr>
+          <w:rFonts w:ascii="Arial" w:hAnsi="Arial" w:cs="Arial"/>
+          <w:sz w:val="24"/>
+          <w:szCs w:val="24"/>
+        </w:rPr>
+        <w:t>string</w:t>
+      </w:r>
+      <w:proofErr w:type="spellEnd"/>
+      <w:r>
+        <w:rPr>
+          <w:rFonts w:ascii="Arial" w:hAnsi="Arial" w:cs="Arial"/>
+          <w:sz w:val="24"/>
+          <w:szCs w:val="24"/>
+        </w:rPr>
+        <w:t xml:space="preserve"> </w:t>
+      </w:r>
+      <w:proofErr w:type="spellStart"/>
+      <w:proofErr w:type="gramStart"/>
+      <w:r>
+        <w:rPr>
+          <w:rFonts w:ascii="Arial" w:hAnsi="Arial" w:cs="Arial"/>
+          <w:sz w:val="24"/>
+          <w:szCs w:val="24"/>
+        </w:rPr>
+        <w:t>MostrarVelocidade</w:t>
+      </w:r>
+      <w:proofErr w:type="spellEnd"/>
+      <w:r>
+        <w:rPr>
+          <w:rFonts w:ascii="Arial" w:hAnsi="Arial" w:cs="Arial"/>
+          <w:sz w:val="24"/>
+          <w:szCs w:val="24"/>
+        </w:rPr>
+        <w:t>(</w:t>
+      </w:r>
+      <w:proofErr w:type="gramEnd"/>
+      <w:r>
+        <w:rPr>
+          <w:rFonts w:ascii="Arial" w:hAnsi="Arial" w:cs="Arial"/>
+          <w:sz w:val="24"/>
+          <w:szCs w:val="24"/>
+        </w:rPr>
+        <w:t>)</w:t>
+      </w:r>
+    </w:p>
+    <w:p>
+      <w:pPr>
+        <w:spacing w:after="0"/>
+        <w:ind w:firstLine="708"/>
+        <w:rPr>
+          <w:rFonts w:ascii="Arial" w:hAnsi="Arial" w:cs="Arial"/>
+          <w:sz w:val="24"/>
+          <w:szCs w:val="24"/>
+        </w:rPr>
+      </w:pPr>
+      <w:r>
+        <w:rPr>
+          <w:rFonts w:ascii="Arial" w:hAnsi="Arial" w:cs="Arial"/>
+          <w:sz w:val="24"/>
+          <w:szCs w:val="24"/>
+        </w:rPr>
+        <w:t>{</w:t>
+      </w:r>
+    </w:p>
+    <w:p>
+      <w:pPr>
+        <w:spacing w:after="0"/>
+        <w:rPr>
+          <w:rFonts w:ascii="Arial" w:hAnsi="Arial" w:cs="Arial"/>
+          <w:sz w:val="24"/>
+          <w:szCs w:val="24"/>
+        </w:rPr>
+      </w:pPr>
+      <w:r>
+        <w:rPr>
+          <w:rFonts w:ascii="Arial" w:hAnsi="Arial" w:cs="Arial"/>
+          <w:sz w:val="24"/>
+          <w:szCs w:val="24"/>
+        </w:rPr>
+        <w:tab/>
+      </w:r>
+      <w:proofErr w:type="spellStart"/>
+      <w:r>
+        <w:rPr>
+          <w:rFonts w:ascii="Arial" w:hAnsi="Arial" w:cs="Arial"/>
+          <w:sz w:val="24"/>
+          <w:szCs w:val="24"/>
+        </w:rPr>
+        <w:t>Return</w:t>
+      </w:r>
+      <w:proofErr w:type="spellEnd"/>
+      <w:r>
+        <w:rPr>
+          <w:rFonts w:ascii="Arial" w:hAnsi="Arial" w:cs="Arial"/>
+          <w:sz w:val="24"/>
+          <w:szCs w:val="24"/>
+        </w:rPr>
+        <w:t xml:space="preserve"> </w:t>
+      </w:r>
+      <w:proofErr w:type="spellStart"/>
+      <w:r>
+        <w:rPr>
+          <w:rFonts w:ascii="Arial" w:hAnsi="Arial" w:cs="Arial"/>
+          <w:sz w:val="24"/>
+          <w:szCs w:val="24"/>
+        </w:rPr>
+        <w:t>VelocidadeAtual</w:t>
+      </w:r>
+      <w:proofErr w:type="spellEnd"/>
+      <w:r>
+        <w:rPr>
+          <w:rFonts w:ascii="Arial" w:hAnsi="Arial" w:cs="Arial"/>
+          <w:sz w:val="24"/>
+          <w:szCs w:val="24"/>
+        </w:rPr>
+        <w:t>;</w:t>
+      </w:r>
+    </w:p>
+    <w:p>
+      <w:pPr>
+        <w:spacing w:after="0"/>
+        <w:ind w:firstLine="708"/>
+        <w:rPr>
+          <w:rFonts w:ascii="Arial" w:hAnsi="Arial" w:cs="Arial"/>
+          <w:sz w:val="24"/>
+          <w:szCs w:val="24"/>
+        </w:rPr>
+      </w:pPr>
+      <w:r>
+        <w:rPr>
+          <w:rFonts w:ascii="Arial" w:hAnsi="Arial" w:cs="Arial"/>
+          <w:sz w:val="24"/>
+          <w:szCs w:val="24"/>
+        </w:rPr>
         <w:lastRenderedPageBreak/>
-        <w:t>Polimorfismo</w:t>
-      </w:r>
-      <w:r>
-        <w:rPr>
-          <w:rFonts w:ascii="Arial" w:hAnsi="Arial" w:cs="Arial"/>
-          <w:b/>
-          <w:sz w:val="24"/>
-          <w:szCs w:val="24"/>
-        </w:rPr>
-        <w:t xml:space="preserve">: </w:t>
-      </w:r>
-      <w:r>
-        <w:rPr>
-          <w:rFonts w:ascii="Arial" w:hAnsi="Arial" w:cs="Arial"/>
-          <w:sz w:val="24"/>
-          <w:szCs w:val="24"/>
-        </w:rPr>
-        <w:t>Os mesmos atributos e objetos, como também variáveis, podem ser utilizados em métodos (comportamentos) diferentes ao decorrer do programa, porém com implementações lógicas diferentes.</w:t>
-      </w:r>
-    </w:p>
-    <w:p>
-      <w:pPr>
-        <w:spacing w:after="0"/>
-        <w:rPr>
-          <w:rFonts w:ascii="Arial" w:hAnsi="Arial" w:cs="Arial"/>
-          <w:sz w:val="24"/>
-          <w:szCs w:val="24"/>
-        </w:rPr>
-      </w:pPr>
-      <w:r>
-        <w:rPr>
-          <w:rFonts w:ascii="Arial" w:hAnsi="Arial" w:cs="Arial"/>
-          <w:sz w:val="24"/>
-          <w:szCs w:val="24"/>
-        </w:rPr>
-        <w:t>Um único método</w:t>
-      </w:r>
-      <w:r>
-        <w:rPr>
-          <w:rFonts w:ascii="Arial" w:hAnsi="Arial" w:cs="Arial"/>
-          <w:sz w:val="24"/>
-          <w:szCs w:val="24"/>
-        </w:rPr>
-        <w:t xml:space="preserve"> pode conter vários tipos de comportamento.</w:t>
-      </w:r>
-      <w:r>
-        <w:rPr>
-          <w:rFonts w:ascii="Arial" w:hAnsi="Arial" w:cs="Arial"/>
-          <w:sz w:val="24"/>
-          <w:szCs w:val="24"/>
-        </w:rPr>
-        <w:t xml:space="preserve"> </w:t>
-      </w:r>
-    </w:p>
-    <w:p>
-      <w:pPr>
-        <w:spacing w:after="0"/>
-        <w:rPr>
-          <w:rFonts w:ascii="Arial" w:hAnsi="Arial" w:cs="Arial"/>
-          <w:sz w:val="24"/>
-          <w:szCs w:val="24"/>
-        </w:rPr>
-      </w:pPr>
-    </w:p>
-    <w:p>
-      <w:pPr>
-        <w:spacing w:after="0"/>
-        <w:rPr>
-          <w:rFonts w:ascii="Arial" w:hAnsi="Arial" w:cs="Arial"/>
-          <w:sz w:val="24"/>
-          <w:szCs w:val="24"/>
-        </w:rPr>
-      </w:pPr>
-      <w:r>
-        <w:rPr>
-          <w:rFonts w:ascii="Arial" w:hAnsi="Arial" w:cs="Arial"/>
-          <w:sz w:val="24"/>
-          <w:szCs w:val="24"/>
-          <w:u w:val="single"/>
-        </w:rPr>
-        <w:t>Tipos de classes:</w:t>
-      </w:r>
-      <w:r>
-        <w:rPr>
-          <w:rFonts w:ascii="Arial" w:hAnsi="Arial" w:cs="Arial"/>
-          <w:sz w:val="24"/>
-          <w:szCs w:val="24"/>
-        </w:rPr>
-        <w:t xml:space="preserve"> </w:t>
-      </w:r>
-      <w:r>
-        <w:rPr>
-          <w:rFonts w:ascii="Arial" w:hAnsi="Arial" w:cs="Arial"/>
-          <w:sz w:val="24"/>
-          <w:szCs w:val="24"/>
-        </w:rPr>
-        <w:t xml:space="preserve">Abstract, virtual e </w:t>
-      </w:r>
-      <w:proofErr w:type="spellStart"/>
-      <w:r>
-        <w:rPr>
-          <w:rFonts w:ascii="Arial" w:hAnsi="Arial" w:cs="Arial"/>
-          <w:sz w:val="24"/>
-          <w:szCs w:val="24"/>
-        </w:rPr>
-        <w:t>override</w:t>
-      </w:r>
-      <w:proofErr w:type="spellEnd"/>
-    </w:p>
-    <w:p>
-      <w:pPr>
-        <w:spacing w:after="0"/>
-        <w:rPr>
-          <w:rFonts w:ascii="Arial" w:hAnsi="Arial" w:cs="Arial"/>
-          <w:sz w:val="24"/>
-          <w:szCs w:val="24"/>
-        </w:rPr>
-      </w:pPr>
-    </w:p>
-    <w:p>
-      <w:pPr>
-        <w:spacing w:after="0"/>
-        <w:rPr>
-          <w:rFonts w:ascii="Arial" w:hAnsi="Arial" w:cs="Arial"/>
-          <w:sz w:val="24"/>
-          <w:szCs w:val="24"/>
-        </w:rPr>
-      </w:pPr>
-      <w:r>
-        <w:rPr>
-          <w:rFonts w:ascii="Arial" w:hAnsi="Arial" w:cs="Arial"/>
-          <w:b/>
-          <w:sz w:val="24"/>
-          <w:szCs w:val="24"/>
-        </w:rPr>
-        <w:t>Classe abstract:</w:t>
-      </w:r>
-      <w:r>
-        <w:rPr>
-          <w:rFonts w:ascii="Arial" w:hAnsi="Arial" w:cs="Arial"/>
-          <w:sz w:val="24"/>
-          <w:szCs w:val="24"/>
-        </w:rPr>
-        <w:t xml:space="preserve"> Funciona como um modelo, </w:t>
-      </w:r>
-      <w:proofErr w:type="spellStart"/>
-      <w:r>
-        <w:rPr>
-          <w:rFonts w:ascii="Arial" w:hAnsi="Arial" w:cs="Arial"/>
-          <w:sz w:val="24"/>
-          <w:szCs w:val="24"/>
-        </w:rPr>
-        <w:t>template</w:t>
-      </w:r>
-      <w:proofErr w:type="spellEnd"/>
-      <w:r>
-        <w:rPr>
-          <w:rFonts w:ascii="Arial" w:hAnsi="Arial" w:cs="Arial"/>
-          <w:sz w:val="24"/>
-          <w:szCs w:val="24"/>
-        </w:rPr>
-        <w:t xml:space="preserve">, sobre como a classe deverá funcionar. As classes do tipo abstract </w:t>
-      </w:r>
-      <w:r>
-        <w:rPr>
-          <w:rFonts w:ascii="Arial" w:hAnsi="Arial" w:cs="Arial"/>
-          <w:sz w:val="24"/>
-          <w:szCs w:val="24"/>
-          <w:u w:val="single"/>
-        </w:rPr>
-        <w:t>não podem ser instanciadas</w:t>
-      </w:r>
-      <w:r>
-        <w:rPr>
-          <w:rFonts w:ascii="Arial" w:hAnsi="Arial" w:cs="Arial"/>
-          <w:sz w:val="24"/>
-          <w:szCs w:val="24"/>
-        </w:rPr>
-        <w:t>.</w:t>
-      </w:r>
-    </w:p>
-    <w:p>
-      <w:pPr>
-        <w:spacing w:after="0"/>
-        <w:rPr>
-          <w:rFonts w:ascii="Arial" w:hAnsi="Arial" w:cs="Arial"/>
-          <w:sz w:val="24"/>
-          <w:szCs w:val="24"/>
-        </w:rPr>
-      </w:pPr>
-      <w:r>
-        <w:rPr>
-          <w:rFonts w:ascii="Arial" w:hAnsi="Arial" w:cs="Arial"/>
-          <w:sz w:val="24"/>
-          <w:szCs w:val="24"/>
-        </w:rPr>
-        <w:t xml:space="preserve">Ex. </w:t>
-      </w:r>
-    </w:p>
-    <w:p>
-      <w:pPr>
-        <w:spacing w:after="0"/>
-        <w:rPr>
-          <w:rFonts w:ascii="Arial" w:hAnsi="Arial" w:cs="Arial"/>
-          <w:sz w:val="24"/>
-          <w:szCs w:val="24"/>
-        </w:rPr>
-      </w:pPr>
-      <w:proofErr w:type="spellStart"/>
-      <w:r>
-        <w:rPr>
-          <w:rFonts w:ascii="Arial" w:hAnsi="Arial" w:cs="Arial"/>
-          <w:sz w:val="24"/>
-          <w:szCs w:val="24"/>
-        </w:rPr>
-        <w:t>Public</w:t>
-      </w:r>
-      <w:proofErr w:type="spellEnd"/>
-      <w:r>
-        <w:rPr>
-          <w:rFonts w:ascii="Arial" w:hAnsi="Arial" w:cs="Arial"/>
-          <w:sz w:val="24"/>
-          <w:szCs w:val="24"/>
-        </w:rPr>
-        <w:t xml:space="preserve"> abstract </w:t>
-      </w:r>
-      <w:proofErr w:type="spellStart"/>
-      <w:r>
-        <w:rPr>
-          <w:rFonts w:ascii="Arial" w:hAnsi="Arial" w:cs="Arial"/>
-          <w:sz w:val="24"/>
-          <w:szCs w:val="24"/>
-        </w:rPr>
-        <w:t>class</w:t>
-      </w:r>
-      <w:proofErr w:type="spellEnd"/>
-      <w:r>
-        <w:rPr>
-          <w:rFonts w:ascii="Arial" w:hAnsi="Arial" w:cs="Arial"/>
-          <w:sz w:val="24"/>
-          <w:szCs w:val="24"/>
-        </w:rPr>
-        <w:t xml:space="preserve"> </w:t>
-      </w:r>
-      <w:proofErr w:type="spellStart"/>
-      <w:r>
-        <w:rPr>
-          <w:rFonts w:ascii="Arial" w:hAnsi="Arial" w:cs="Arial"/>
-          <w:sz w:val="24"/>
-          <w:szCs w:val="24"/>
-        </w:rPr>
-        <w:t>ContaBancaria</w:t>
-      </w:r>
-      <w:proofErr w:type="spellEnd"/>
-      <w:r>
-        <w:rPr>
-          <w:rFonts w:ascii="Arial" w:hAnsi="Arial" w:cs="Arial"/>
-          <w:sz w:val="24"/>
-          <w:szCs w:val="24"/>
-        </w:rPr>
-        <w:t>;</w:t>
-      </w:r>
-    </w:p>
-    <w:p>
-      <w:pPr>
-        <w:spacing w:after="0"/>
-        <w:rPr>
-          <w:rFonts w:ascii="Arial" w:hAnsi="Arial" w:cs="Arial"/>
-          <w:sz w:val="24"/>
-          <w:szCs w:val="24"/>
-        </w:rPr>
-      </w:pPr>
-    </w:p>
-    <w:p>
-      <w:pPr>
-        <w:spacing w:after="0"/>
-        <w:rPr>
-          <w:rFonts w:ascii="Arial" w:hAnsi="Arial" w:cs="Arial"/>
-          <w:sz w:val="24"/>
-          <w:szCs w:val="24"/>
-        </w:rPr>
-      </w:pPr>
-      <w:r>
-        <w:rPr>
-          <w:rFonts w:ascii="Arial" w:hAnsi="Arial" w:cs="Arial"/>
-          <w:b/>
-          <w:sz w:val="24"/>
-          <w:szCs w:val="24"/>
-        </w:rPr>
-        <w:t>Classe Virtual:</w:t>
-      </w:r>
-      <w:r>
-        <w:rPr>
-          <w:rFonts w:ascii="Arial" w:hAnsi="Arial" w:cs="Arial"/>
-          <w:sz w:val="24"/>
-          <w:szCs w:val="24"/>
-        </w:rPr>
-        <w:t xml:space="preserve"> Serve para indicar que um determinado método pode ser sobrescrito</w:t>
-      </w:r>
-      <w:r>
-        <w:rPr>
-          <w:rFonts w:ascii="Arial" w:hAnsi="Arial" w:cs="Arial"/>
-          <w:sz w:val="24"/>
-          <w:szCs w:val="24"/>
-        </w:rPr>
-        <w:t xml:space="preserve"> em uma classe derivada.</w:t>
-      </w:r>
-    </w:p>
-    <w:p>
-      <w:pPr>
-        <w:spacing w:after="0"/>
-        <w:rPr>
-          <w:rFonts w:ascii="Arial" w:hAnsi="Arial" w:cs="Arial"/>
-          <w:sz w:val="24"/>
-          <w:szCs w:val="24"/>
-        </w:rPr>
-      </w:pPr>
-    </w:p>
-    <w:p>
-      <w:pPr>
-        <w:spacing w:after="0"/>
-        <w:rPr>
-          <w:rFonts w:ascii="Arial" w:hAnsi="Arial" w:cs="Arial"/>
-          <w:b/>
-          <w:sz w:val="24"/>
-          <w:szCs w:val="24"/>
-        </w:rPr>
-      </w:pPr>
-      <w:r>
-        <w:rPr>
-          <w:rFonts w:ascii="Arial" w:hAnsi="Arial" w:cs="Arial"/>
-          <w:b/>
-          <w:sz w:val="24"/>
-          <w:szCs w:val="24"/>
-        </w:rPr>
-        <w:t xml:space="preserve">Classe </w:t>
-      </w:r>
-      <w:proofErr w:type="spellStart"/>
-      <w:r>
-        <w:rPr>
-          <w:rFonts w:ascii="Arial" w:hAnsi="Arial" w:cs="Arial"/>
-          <w:b/>
-          <w:sz w:val="24"/>
-          <w:szCs w:val="24"/>
-        </w:rPr>
-        <w:t>Override</w:t>
-      </w:r>
-      <w:proofErr w:type="spellEnd"/>
-      <w:r>
-        <w:rPr>
-          <w:rFonts w:ascii="Arial" w:hAnsi="Arial" w:cs="Arial"/>
-          <w:b/>
-          <w:sz w:val="24"/>
-          <w:szCs w:val="24"/>
-        </w:rPr>
-        <w:t>:</w:t>
-      </w:r>
-      <w:r>
-        <w:rPr>
-          <w:rFonts w:ascii="Arial" w:hAnsi="Arial" w:cs="Arial"/>
-          <w:sz w:val="24"/>
-          <w:szCs w:val="24"/>
-        </w:rPr>
-        <w:t xml:space="preserve"> Para indicar que a classe derivada está sobrescrevendo o comportamento do método da classe base, utilizamos a </w:t>
-      </w:r>
-      <w:r>
-        <w:rPr>
-          <w:rFonts w:ascii="Arial" w:hAnsi="Arial" w:cs="Arial"/>
-          <w:sz w:val="24"/>
-          <w:szCs w:val="24"/>
-        </w:rPr>
-        <w:t>palavra-chave</w:t>
-      </w:r>
-      <w:r>
-        <w:rPr>
-          <w:rFonts w:ascii="Arial" w:hAnsi="Arial" w:cs="Arial"/>
-          <w:sz w:val="24"/>
-          <w:szCs w:val="24"/>
-        </w:rPr>
-        <w:t xml:space="preserve"> </w:t>
-      </w:r>
-      <w:proofErr w:type="spellStart"/>
-      <w:r>
-        <w:rPr>
-          <w:rFonts w:ascii="Arial" w:hAnsi="Arial" w:cs="Arial"/>
-          <w:sz w:val="24"/>
-          <w:szCs w:val="24"/>
-        </w:rPr>
-        <w:t>override</w:t>
-      </w:r>
-      <w:proofErr w:type="spellEnd"/>
-      <w:r>
-        <w:rPr>
-          <w:rFonts w:ascii="Arial" w:hAnsi="Arial" w:cs="Arial"/>
-          <w:sz w:val="24"/>
-          <w:szCs w:val="24"/>
-        </w:rPr>
-        <w:t>.</w:t>
-      </w:r>
-      <w:r>
-        <w:rPr>
-          <w:rFonts w:ascii="Arial" w:hAnsi="Arial" w:cs="Arial"/>
-          <w:b/>
-          <w:sz w:val="24"/>
-          <w:szCs w:val="24"/>
-        </w:rPr>
-        <w:t xml:space="preserve"> </w:t>
-      </w:r>
-    </w:p>
-    <w:p>
-      <w:pPr>
-        <w:spacing w:after="0"/>
-        <w:rPr>
-          <w:rFonts w:ascii="Arial" w:hAnsi="Arial" w:cs="Arial"/>
-          <w:sz w:val="24"/>
-          <w:szCs w:val="24"/>
-        </w:rPr>
-      </w:pPr>
-    </w:p>
-    <w:p>
-      <w:pPr>
-        <w:spacing w:after="0"/>
-        <w:rPr>
-          <w:rFonts w:ascii="Arial" w:hAnsi="Arial" w:cs="Arial"/>
-          <w:b/>
-          <w:sz w:val="24"/>
-          <w:szCs w:val="24"/>
-          <w:u w:val="single"/>
-        </w:rPr>
-      </w:pPr>
-      <w:r>
-        <w:rPr>
-          <w:rFonts w:ascii="Arial" w:hAnsi="Arial" w:cs="Arial"/>
-          <w:b/>
-          <w:sz w:val="24"/>
-          <w:szCs w:val="24"/>
-        </w:rPr>
-        <w:t>É possível sobrescrever classes virtual e abstract</w:t>
-      </w:r>
-      <w:r>
-        <w:rPr>
-          <w:rFonts w:ascii="Arial" w:hAnsi="Arial" w:cs="Arial"/>
-          <w:b/>
-          <w:sz w:val="24"/>
-          <w:szCs w:val="24"/>
-        </w:rPr>
-        <w:t xml:space="preserve"> (quando funciona como uma interface).</w:t>
-      </w:r>
-    </w:p>
-    <w:p>
-      <w:pPr>
-        <w:spacing w:after="0"/>
-        <w:rPr>
-          <w:rFonts w:ascii="Arial" w:hAnsi="Arial" w:cs="Arial"/>
-          <w:sz w:val="24"/>
-          <w:szCs w:val="24"/>
-        </w:rPr>
-      </w:pPr>
-    </w:p>
-    <w:p>
-      <w:pPr>
-        <w:spacing w:after="0"/>
-        <w:rPr>
-          <w:rFonts w:ascii="Arial" w:hAnsi="Arial" w:cs="Arial"/>
-          <w:sz w:val="24"/>
-          <w:szCs w:val="24"/>
-        </w:rPr>
-      </w:pPr>
-      <w:proofErr w:type="spellStart"/>
-      <w:r>
-        <w:rPr>
-          <w:rFonts w:ascii="Arial" w:hAnsi="Arial" w:cs="Arial"/>
-          <w:b/>
-          <w:sz w:val="24"/>
-          <w:szCs w:val="24"/>
-        </w:rPr>
-        <w:t>Sealed</w:t>
-      </w:r>
-      <w:proofErr w:type="spellEnd"/>
-      <w:r>
-        <w:rPr>
-          <w:rFonts w:ascii="Arial" w:hAnsi="Arial" w:cs="Arial"/>
-          <w:b/>
-          <w:sz w:val="24"/>
-          <w:szCs w:val="24"/>
-        </w:rPr>
-        <w:t>:</w:t>
-      </w:r>
-      <w:r>
-        <w:rPr>
-          <w:rFonts w:ascii="Arial" w:hAnsi="Arial" w:cs="Arial"/>
-          <w:sz w:val="24"/>
-          <w:szCs w:val="24"/>
-        </w:rPr>
-        <w:t xml:space="preserve"> Interrompe que outras classes herdem de classes de tipo </w:t>
-      </w:r>
-      <w:proofErr w:type="spellStart"/>
-      <w:r>
-        <w:rPr>
-          <w:rFonts w:ascii="Arial" w:hAnsi="Arial" w:cs="Arial"/>
-          <w:sz w:val="24"/>
-          <w:szCs w:val="24"/>
-        </w:rPr>
-        <w:t>Sealed</w:t>
-      </w:r>
-      <w:proofErr w:type="spellEnd"/>
-      <w:r>
-        <w:rPr>
-          <w:rFonts w:ascii="Arial" w:hAnsi="Arial" w:cs="Arial"/>
-          <w:sz w:val="24"/>
-          <w:szCs w:val="24"/>
-        </w:rPr>
-        <w:t>.</w:t>
-      </w:r>
-    </w:p>
-    <w:p>
-      <w:pPr>
-        <w:spacing w:after="0"/>
-        <w:rPr>
-          <w:rFonts w:ascii="Arial" w:hAnsi="Arial" w:cs="Arial"/>
-          <w:sz w:val="24"/>
-          <w:szCs w:val="24"/>
-        </w:rPr>
-      </w:pPr>
-    </w:p>
-    <w:p>
-      <w:pPr>
-        <w:spacing w:after="0"/>
-        <w:rPr>
-          <w:rFonts w:ascii="Arial" w:hAnsi="Arial" w:cs="Arial"/>
-          <w:sz w:val="24"/>
-          <w:szCs w:val="24"/>
-        </w:rPr>
-      </w:pPr>
-      <w:r>
-        <w:rPr>
-          <w:rFonts w:ascii="Arial" w:hAnsi="Arial" w:cs="Arial"/>
-          <w:b/>
-          <w:sz w:val="24"/>
-          <w:szCs w:val="24"/>
-        </w:rPr>
-        <w:t>Base:</w:t>
-      </w:r>
-      <w:r>
-        <w:rPr>
-          <w:rFonts w:ascii="Arial" w:hAnsi="Arial" w:cs="Arial"/>
-          <w:sz w:val="24"/>
-          <w:szCs w:val="24"/>
-        </w:rPr>
-        <w:t xml:space="preserve"> faz referencia à classe PAI.</w:t>
-      </w:r>
-    </w:p>
-    <w:p>
-      <w:pPr>
-        <w:spacing w:after="0"/>
-        <w:rPr>
-          <w:rFonts w:ascii="Arial" w:hAnsi="Arial" w:cs="Arial"/>
-          <w:sz w:val="24"/>
-          <w:szCs w:val="24"/>
-        </w:rPr>
-      </w:pPr>
-    </w:p>
-    <w:p>
-      <w:pPr>
-        <w:spacing w:after="0"/>
-        <w:rPr>
-          <w:rFonts w:ascii="Arial" w:hAnsi="Arial" w:cs="Arial"/>
-          <w:sz w:val="24"/>
-          <w:szCs w:val="24"/>
-        </w:rPr>
-      </w:pPr>
-    </w:p>
-    <w:p>
-      <w:pPr>
-        <w:spacing w:after="0"/>
-        <w:rPr>
-          <w:rFonts w:ascii="Arial" w:hAnsi="Arial" w:cs="Arial"/>
-          <w:sz w:val="24"/>
-          <w:szCs w:val="24"/>
-        </w:rPr>
-      </w:pPr>
-    </w:p>
-    <w:p>
-      <w:pPr>
-        <w:spacing w:after="0"/>
-        <w:rPr>
-          <w:rFonts w:ascii="Arial" w:hAnsi="Arial" w:cs="Arial"/>
-          <w:sz w:val="24"/>
-          <w:szCs w:val="24"/>
-        </w:rPr>
-      </w:pPr>
-      <w:r>
-        <w:rPr>
-          <w:rFonts w:ascii="Arial" w:hAnsi="Arial" w:cs="Arial"/>
-          <w:b/>
-          <w:sz w:val="24"/>
-          <w:szCs w:val="24"/>
-        </w:rPr>
-        <w:t>Interface</w:t>
-      </w:r>
-      <w:r>
-        <w:rPr>
-          <w:rFonts w:ascii="Arial" w:hAnsi="Arial" w:cs="Arial"/>
-          <w:sz w:val="24"/>
-          <w:szCs w:val="24"/>
-        </w:rPr>
-        <w:t xml:space="preserve">: Diz o que a classe </w:t>
-      </w:r>
-      <w:r>
-        <w:rPr>
-          <w:rFonts w:ascii="Arial" w:hAnsi="Arial" w:cs="Arial"/>
-          <w:sz w:val="24"/>
-          <w:szCs w:val="24"/>
-        </w:rPr>
-        <w:t>PRECISA</w:t>
-      </w:r>
-      <w:r>
-        <w:rPr>
-          <w:rFonts w:ascii="Arial" w:hAnsi="Arial" w:cs="Arial"/>
-          <w:sz w:val="24"/>
-          <w:szCs w:val="24"/>
-        </w:rPr>
-        <w:t xml:space="preserve"> fazer, mas não diz COMO irá fazer.</w:t>
-      </w:r>
-    </w:p>
-    <w:p>
-      <w:pPr>
-        <w:spacing w:after="0"/>
-        <w:rPr>
-          <w:rFonts w:ascii="Arial" w:hAnsi="Arial" w:cs="Arial"/>
-          <w:sz w:val="24"/>
-          <w:szCs w:val="24"/>
-        </w:rPr>
-      </w:pPr>
-      <w:r>
-        <w:rPr>
-          <w:rFonts w:ascii="Arial" w:hAnsi="Arial" w:cs="Arial"/>
-          <w:sz w:val="24"/>
-          <w:szCs w:val="24"/>
-        </w:rPr>
-        <w:t>Ex.</w:t>
-      </w:r>
-    </w:p>
-    <w:p>
-      <w:pPr>
-        <w:spacing w:after="0"/>
-        <w:rPr>
-          <w:rFonts w:ascii="Arial" w:hAnsi="Arial" w:cs="Arial"/>
-          <w:sz w:val="24"/>
-          <w:szCs w:val="24"/>
-        </w:rPr>
-      </w:pPr>
-      <w:proofErr w:type="spellStart"/>
-      <w:r>
-        <w:rPr>
-          <w:rFonts w:ascii="Arial" w:hAnsi="Arial" w:cs="Arial"/>
-          <w:sz w:val="24"/>
-          <w:szCs w:val="24"/>
-        </w:rPr>
-        <w:t>Public</w:t>
-      </w:r>
-      <w:proofErr w:type="spellEnd"/>
-      <w:r>
-        <w:rPr>
-          <w:rFonts w:ascii="Arial" w:hAnsi="Arial" w:cs="Arial"/>
-          <w:sz w:val="24"/>
-          <w:szCs w:val="24"/>
-        </w:rPr>
-        <w:t xml:space="preserve"> interface </w:t>
-      </w:r>
-      <w:proofErr w:type="spellStart"/>
-      <w:r>
-        <w:rPr>
-          <w:rFonts w:ascii="Arial" w:hAnsi="Arial" w:cs="Arial"/>
-          <w:sz w:val="24"/>
-          <w:szCs w:val="24"/>
-        </w:rPr>
-        <w:t>IHarmonia</w:t>
-      </w:r>
-      <w:proofErr w:type="spellEnd"/>
-    </w:p>
-    <w:p>
-      <w:pPr>
-        <w:spacing w:after="0"/>
-        <w:rPr>
-          <w:rFonts w:ascii="Arial" w:hAnsi="Arial" w:cs="Arial"/>
-          <w:sz w:val="24"/>
-          <w:szCs w:val="24"/>
-        </w:rPr>
-      </w:pPr>
-    </w:p>
-    <w:p>
-      <w:pPr>
-        <w:spacing w:after="0"/>
-        <w:rPr>
-          <w:rFonts w:ascii="Arial" w:hAnsi="Arial" w:cs="Arial"/>
-          <w:b/>
-          <w:sz w:val="24"/>
-          <w:szCs w:val="24"/>
-        </w:rPr>
-      </w:pPr>
-    </w:p>
-    <w:p>
-      <w:pPr>
-        <w:spacing w:after="0"/>
-        <w:rPr>
-          <w:rFonts w:ascii="Arial" w:hAnsi="Arial" w:cs="Arial"/>
-          <w:b/>
-          <w:sz w:val="24"/>
-          <w:szCs w:val="24"/>
-        </w:rPr>
-      </w:pPr>
-      <w:r>
-        <w:rPr>
-          <w:rFonts w:ascii="Arial" w:hAnsi="Arial" w:cs="Arial"/>
-          <w:b/>
-          <w:sz w:val="24"/>
-          <w:szCs w:val="24"/>
-        </w:rPr>
-        <w:t>Declarando Interfaces:</w:t>
-      </w:r>
-    </w:p>
-    <w:p>
-      <w:pPr>
-        <w:spacing w:after="0"/>
-        <w:rPr>
-          <w:rFonts w:ascii="Arial" w:hAnsi="Arial" w:cs="Arial"/>
-          <w:sz w:val="24"/>
-          <w:szCs w:val="24"/>
-        </w:rPr>
-      </w:pPr>
-      <w:proofErr w:type="spellStart"/>
-      <w:r>
-        <w:rPr>
-          <w:rFonts w:ascii="Arial" w:hAnsi="Arial" w:cs="Arial"/>
-          <w:sz w:val="24"/>
-          <w:szCs w:val="24"/>
-        </w:rPr>
-        <w:t>Public</w:t>
-      </w:r>
-      <w:proofErr w:type="spellEnd"/>
-      <w:r>
-        <w:rPr>
-          <w:rFonts w:ascii="Arial" w:hAnsi="Arial" w:cs="Arial"/>
-          <w:sz w:val="24"/>
-          <w:szCs w:val="24"/>
-        </w:rPr>
-        <w:t xml:space="preserve"> interface </w:t>
-      </w:r>
-      <w:proofErr w:type="spellStart"/>
-      <w:r>
-        <w:rPr>
-          <w:rFonts w:ascii="Arial" w:hAnsi="Arial" w:cs="Arial"/>
-          <w:sz w:val="24"/>
-          <w:szCs w:val="24"/>
-        </w:rPr>
-        <w:t>Icarro</w:t>
-      </w:r>
-      <w:proofErr w:type="spellEnd"/>
-      <w:r>
-        <w:rPr>
-          <w:rFonts w:ascii="Arial" w:hAnsi="Arial" w:cs="Arial"/>
-          <w:sz w:val="24"/>
-          <w:szCs w:val="24"/>
-        </w:rPr>
-        <w:t xml:space="preserve"> </w:t>
-      </w:r>
-      <w:r>
-        <w:rPr>
-          <w:rFonts w:ascii="Arial" w:hAnsi="Arial" w:cs="Arial"/>
-          <w:sz w:val="24"/>
-          <w:szCs w:val="24"/>
-        </w:rPr>
-        <w:t>{</w:t>
-      </w:r>
-    </w:p>
-    <w:p>
-      <w:pPr>
-        <w:spacing w:after="0"/>
-        <w:rPr>
-          <w:rFonts w:ascii="Arial" w:hAnsi="Arial" w:cs="Arial"/>
-          <w:sz w:val="24"/>
-          <w:szCs w:val="24"/>
-        </w:rPr>
-      </w:pPr>
-      <w:r>
-        <w:rPr>
-          <w:rFonts w:ascii="Arial" w:hAnsi="Arial" w:cs="Arial"/>
-          <w:sz w:val="24"/>
-          <w:szCs w:val="24"/>
-        </w:rPr>
-        <w:tab/>
-      </w:r>
-      <w:proofErr w:type="spellStart"/>
-      <w:r>
-        <w:rPr>
-          <w:rFonts w:ascii="Arial" w:hAnsi="Arial" w:cs="Arial"/>
-          <w:sz w:val="24"/>
-          <w:szCs w:val="24"/>
-        </w:rPr>
-        <w:t>String</w:t>
-      </w:r>
-      <w:proofErr w:type="spellEnd"/>
-      <w:r>
-        <w:rPr>
-          <w:rFonts w:ascii="Arial" w:hAnsi="Arial" w:cs="Arial"/>
-          <w:sz w:val="24"/>
-          <w:szCs w:val="24"/>
-        </w:rPr>
-        <w:t xml:space="preserve"> </w:t>
-      </w:r>
-      <w:proofErr w:type="spellStart"/>
-      <w:proofErr w:type="gramStart"/>
-      <w:r>
-        <w:rPr>
-          <w:rFonts w:ascii="Arial" w:hAnsi="Arial" w:cs="Arial"/>
-          <w:sz w:val="24"/>
-          <w:szCs w:val="24"/>
-        </w:rPr>
-        <w:t>MostrarVelocidade</w:t>
-      </w:r>
-      <w:proofErr w:type="spellEnd"/>
-      <w:r>
-        <w:rPr>
-          <w:rFonts w:ascii="Arial" w:hAnsi="Arial" w:cs="Arial"/>
-          <w:sz w:val="24"/>
-          <w:szCs w:val="24"/>
-        </w:rPr>
-        <w:t>(</w:t>
-      </w:r>
-      <w:proofErr w:type="gramEnd"/>
-      <w:r>
-        <w:rPr>
-          <w:rFonts w:ascii="Arial" w:hAnsi="Arial" w:cs="Arial"/>
-          <w:sz w:val="24"/>
-          <w:szCs w:val="24"/>
-        </w:rPr>
-        <w:t>);</w:t>
-      </w:r>
-    </w:p>
-    <w:p>
-      <w:pPr>
-        <w:spacing w:after="0"/>
-        <w:rPr>
-          <w:rFonts w:ascii="Arial" w:hAnsi="Arial" w:cs="Arial"/>
-          <w:sz w:val="24"/>
-          <w:szCs w:val="24"/>
-        </w:rPr>
-      </w:pPr>
-      <w:r>
-        <w:rPr>
-          <w:rFonts w:ascii="Arial" w:hAnsi="Arial" w:cs="Arial"/>
-          <w:sz w:val="24"/>
-          <w:szCs w:val="24"/>
-        </w:rPr>
-        <w:tab/>
-      </w:r>
-      <w:proofErr w:type="spellStart"/>
-      <w:r>
-        <w:rPr>
-          <w:rFonts w:ascii="Arial" w:hAnsi="Arial" w:cs="Arial"/>
-          <w:sz w:val="24"/>
-          <w:szCs w:val="24"/>
-        </w:rPr>
-        <w:t>Void</w:t>
-      </w:r>
-      <w:proofErr w:type="spellEnd"/>
-      <w:r>
-        <w:rPr>
-          <w:rFonts w:ascii="Arial" w:hAnsi="Arial" w:cs="Arial"/>
-          <w:sz w:val="24"/>
-          <w:szCs w:val="24"/>
-        </w:rPr>
-        <w:t xml:space="preserve"> Acelerar (</w:t>
-      </w:r>
-      <w:proofErr w:type="spellStart"/>
-      <w:r>
-        <w:rPr>
-          <w:rFonts w:ascii="Arial" w:hAnsi="Arial" w:cs="Arial"/>
-          <w:sz w:val="24"/>
-          <w:szCs w:val="24"/>
-        </w:rPr>
-        <w:t>int</w:t>
-      </w:r>
-      <w:proofErr w:type="spellEnd"/>
-      <w:r>
-        <w:rPr>
-          <w:rFonts w:ascii="Arial" w:hAnsi="Arial" w:cs="Arial"/>
-          <w:sz w:val="24"/>
-          <w:szCs w:val="24"/>
-        </w:rPr>
-        <w:t xml:space="preserve"> </w:t>
-      </w:r>
-      <w:proofErr w:type="spellStart"/>
-      <w:r>
-        <w:rPr>
-          <w:rFonts w:ascii="Arial" w:hAnsi="Arial" w:cs="Arial"/>
-          <w:sz w:val="24"/>
-          <w:szCs w:val="24"/>
-        </w:rPr>
-        <w:t>step</w:t>
-      </w:r>
-      <w:proofErr w:type="spellEnd"/>
-      <w:r>
-        <w:rPr>
-          <w:rFonts w:ascii="Arial" w:hAnsi="Arial" w:cs="Arial"/>
-          <w:sz w:val="24"/>
-          <w:szCs w:val="24"/>
-        </w:rPr>
-        <w:t>);</w:t>
-      </w:r>
-    </w:p>
-    <w:p>
-      <w:pPr>
-        <w:spacing w:after="0"/>
-        <w:rPr>
-          <w:rFonts w:ascii="Arial" w:hAnsi="Arial" w:cs="Arial"/>
-          <w:sz w:val="24"/>
-          <w:szCs w:val="24"/>
-        </w:rPr>
-      </w:pPr>
-      <w:r>
-        <w:rPr>
-          <w:rFonts w:ascii="Arial" w:hAnsi="Arial" w:cs="Arial"/>
-          <w:sz w:val="24"/>
-          <w:szCs w:val="24"/>
-        </w:rPr>
-        <w:t>}</w:t>
-      </w:r>
-    </w:p>
-    <w:p>
-      <w:pPr>
-        <w:spacing w:after="0"/>
-        <w:rPr>
-          <w:rFonts w:ascii="Arial" w:hAnsi="Arial" w:cs="Arial"/>
-          <w:sz w:val="24"/>
-          <w:szCs w:val="24"/>
-        </w:rPr>
-      </w:pPr>
-    </w:p>
-    <w:p>
-      <w:pPr>
-        <w:spacing w:after="0"/>
-        <w:rPr>
-          <w:rFonts w:ascii="Arial" w:hAnsi="Arial" w:cs="Arial"/>
-          <w:b/>
-          <w:sz w:val="24"/>
-          <w:szCs w:val="24"/>
-        </w:rPr>
-      </w:pPr>
-      <w:r>
-        <w:rPr>
-          <w:rFonts w:ascii="Arial" w:hAnsi="Arial" w:cs="Arial"/>
-          <w:b/>
-          <w:sz w:val="24"/>
-          <w:szCs w:val="24"/>
-        </w:rPr>
-        <w:t>Implementando uma interface:</w:t>
-      </w:r>
-    </w:p>
-    <w:p>
-      <w:pPr>
-        <w:spacing w:after="0"/>
-        <w:rPr>
-          <w:rFonts w:ascii="Arial" w:hAnsi="Arial" w:cs="Arial"/>
-          <w:sz w:val="24"/>
-          <w:szCs w:val="24"/>
-        </w:rPr>
-      </w:pPr>
-      <w:proofErr w:type="spellStart"/>
-      <w:r>
-        <w:rPr>
-          <w:rFonts w:ascii="Arial" w:hAnsi="Arial" w:cs="Arial"/>
-          <w:sz w:val="24"/>
-          <w:szCs w:val="24"/>
-        </w:rPr>
-        <w:t>Public</w:t>
-      </w:r>
-      <w:proofErr w:type="spellEnd"/>
-      <w:r>
-        <w:rPr>
-          <w:rFonts w:ascii="Arial" w:hAnsi="Arial" w:cs="Arial"/>
-          <w:sz w:val="24"/>
-          <w:szCs w:val="24"/>
-        </w:rPr>
-        <w:t xml:space="preserve"> </w:t>
-      </w:r>
-      <w:proofErr w:type="spellStart"/>
-      <w:r>
-        <w:rPr>
-          <w:rFonts w:ascii="Arial" w:hAnsi="Arial" w:cs="Arial"/>
-          <w:sz w:val="24"/>
-          <w:szCs w:val="24"/>
-        </w:rPr>
-        <w:t>class</w:t>
-      </w:r>
-      <w:proofErr w:type="spellEnd"/>
-      <w:r>
-        <w:rPr>
-          <w:rFonts w:ascii="Arial" w:hAnsi="Arial" w:cs="Arial"/>
-          <w:sz w:val="24"/>
-          <w:szCs w:val="24"/>
-        </w:rPr>
-        <w:t xml:space="preserve"> </w:t>
-      </w:r>
-      <w:proofErr w:type="gramStart"/>
-      <w:r>
-        <w:rPr>
-          <w:rFonts w:ascii="Arial" w:hAnsi="Arial" w:cs="Arial"/>
-          <w:sz w:val="24"/>
-          <w:szCs w:val="24"/>
-        </w:rPr>
-        <w:t>Fusca :</w:t>
-      </w:r>
-      <w:proofErr w:type="gramEnd"/>
-      <w:r>
-        <w:rPr>
-          <w:rFonts w:ascii="Arial" w:hAnsi="Arial" w:cs="Arial"/>
-          <w:sz w:val="24"/>
-          <w:szCs w:val="24"/>
-        </w:rPr>
-        <w:t xml:space="preserve"> </w:t>
-      </w:r>
-      <w:proofErr w:type="spellStart"/>
-      <w:r>
-        <w:rPr>
-          <w:rFonts w:ascii="Arial" w:hAnsi="Arial" w:cs="Arial"/>
-          <w:sz w:val="24"/>
-          <w:szCs w:val="24"/>
-        </w:rPr>
-        <w:t>Icarro</w:t>
-      </w:r>
-      <w:proofErr w:type="spellEnd"/>
-      <w:r>
-        <w:rPr>
-          <w:rFonts w:ascii="Arial" w:hAnsi="Arial" w:cs="Arial"/>
-          <w:sz w:val="24"/>
-          <w:szCs w:val="24"/>
-        </w:rPr>
-        <w:t xml:space="preserve"> {</w:t>
-      </w:r>
-    </w:p>
-    <w:p>
-      <w:pPr>
-        <w:spacing w:after="0"/>
-        <w:rPr>
-          <w:rFonts w:ascii="Arial" w:hAnsi="Arial" w:cs="Arial"/>
-          <w:sz w:val="24"/>
-          <w:szCs w:val="24"/>
-        </w:rPr>
-      </w:pPr>
-      <w:r>
-        <w:rPr>
-          <w:rFonts w:ascii="Arial" w:hAnsi="Arial" w:cs="Arial"/>
-          <w:sz w:val="24"/>
-          <w:szCs w:val="24"/>
-        </w:rPr>
-        <w:tab/>
-      </w:r>
-      <w:proofErr w:type="spellStart"/>
-      <w:r>
-        <w:rPr>
-          <w:rFonts w:ascii="Arial" w:hAnsi="Arial" w:cs="Arial"/>
-          <w:sz w:val="24"/>
-          <w:szCs w:val="24"/>
-        </w:rPr>
-        <w:t>Int</w:t>
-      </w:r>
-      <w:proofErr w:type="spellEnd"/>
-      <w:r>
-        <w:rPr>
-          <w:rFonts w:ascii="Arial" w:hAnsi="Arial" w:cs="Arial"/>
-          <w:sz w:val="24"/>
-          <w:szCs w:val="24"/>
-        </w:rPr>
-        <w:t xml:space="preserve"> Portas {</w:t>
-      </w:r>
-      <w:proofErr w:type="spellStart"/>
-      <w:proofErr w:type="gramStart"/>
-      <w:r>
-        <w:rPr>
-          <w:rFonts w:ascii="Arial" w:hAnsi="Arial" w:cs="Arial"/>
-          <w:sz w:val="24"/>
-          <w:szCs w:val="24"/>
-        </w:rPr>
-        <w:t>get;set</w:t>
-      </w:r>
-      <w:proofErr w:type="spellEnd"/>
-      <w:proofErr w:type="gramEnd"/>
-      <w:r>
-        <w:rPr>
-          <w:rFonts w:ascii="Arial" w:hAnsi="Arial" w:cs="Arial"/>
-          <w:sz w:val="24"/>
-          <w:szCs w:val="24"/>
-        </w:rPr>
-        <w:t>;}</w:t>
-      </w:r>
-    </w:p>
-    <w:p>
-      <w:pPr>
-        <w:spacing w:after="0"/>
-        <w:rPr>
-          <w:rFonts w:ascii="Arial" w:hAnsi="Arial" w:cs="Arial"/>
-          <w:sz w:val="24"/>
-          <w:szCs w:val="24"/>
-        </w:rPr>
-      </w:pPr>
-      <w:r>
-        <w:rPr>
-          <w:rFonts w:ascii="Arial" w:hAnsi="Arial" w:cs="Arial"/>
-          <w:sz w:val="24"/>
-          <w:szCs w:val="24"/>
-        </w:rPr>
-        <w:tab/>
-      </w:r>
-      <w:proofErr w:type="spellStart"/>
-      <w:r>
-        <w:rPr>
-          <w:rFonts w:ascii="Arial" w:hAnsi="Arial" w:cs="Arial"/>
-          <w:sz w:val="24"/>
-          <w:szCs w:val="24"/>
-        </w:rPr>
-        <w:t>Int</w:t>
-      </w:r>
-      <w:proofErr w:type="spellEnd"/>
-      <w:r>
-        <w:rPr>
-          <w:rFonts w:ascii="Arial" w:hAnsi="Arial" w:cs="Arial"/>
-          <w:sz w:val="24"/>
-          <w:szCs w:val="24"/>
-        </w:rPr>
-        <w:t xml:space="preserve"> Rodas {</w:t>
-      </w:r>
-      <w:proofErr w:type="spellStart"/>
-      <w:proofErr w:type="gramStart"/>
-      <w:r>
-        <w:rPr>
-          <w:rFonts w:ascii="Arial" w:hAnsi="Arial" w:cs="Arial"/>
-          <w:sz w:val="24"/>
-          <w:szCs w:val="24"/>
-        </w:rPr>
-        <w:t>get;set</w:t>
-      </w:r>
-      <w:proofErr w:type="spellEnd"/>
-      <w:proofErr w:type="gramEnd"/>
-      <w:r>
-        <w:rPr>
-          <w:rFonts w:ascii="Arial" w:hAnsi="Arial" w:cs="Arial"/>
-          <w:sz w:val="24"/>
-          <w:szCs w:val="24"/>
-        </w:rPr>
-        <w:t>;}</w:t>
-      </w:r>
-    </w:p>
-    <w:p>
-      <w:pPr>
-        <w:spacing w:after="0"/>
-        <w:rPr>
-          <w:rFonts w:ascii="Arial" w:hAnsi="Arial" w:cs="Arial"/>
-          <w:sz w:val="24"/>
-          <w:szCs w:val="24"/>
-        </w:rPr>
-      </w:pPr>
-      <w:r>
-        <w:rPr>
-          <w:rFonts w:ascii="Arial" w:hAnsi="Arial" w:cs="Arial"/>
-          <w:sz w:val="24"/>
-          <w:szCs w:val="24"/>
-        </w:rPr>
-        <w:tab/>
-      </w:r>
-      <w:proofErr w:type="spellStart"/>
-      <w:r>
-        <w:rPr>
-          <w:rFonts w:ascii="Arial" w:hAnsi="Arial" w:cs="Arial"/>
-          <w:sz w:val="24"/>
-          <w:szCs w:val="24"/>
-        </w:rPr>
-        <w:t>Int</w:t>
-      </w:r>
-      <w:proofErr w:type="spellEnd"/>
-      <w:r>
-        <w:rPr>
-          <w:rFonts w:ascii="Arial" w:hAnsi="Arial" w:cs="Arial"/>
-          <w:sz w:val="24"/>
-          <w:szCs w:val="24"/>
-        </w:rPr>
-        <w:t xml:space="preserve"> </w:t>
-      </w:r>
-      <w:proofErr w:type="spellStart"/>
-      <w:r>
-        <w:rPr>
-          <w:rFonts w:ascii="Arial" w:hAnsi="Arial" w:cs="Arial"/>
-          <w:sz w:val="24"/>
-          <w:szCs w:val="24"/>
-        </w:rPr>
-        <w:t>VelocidadeAtual</w:t>
-      </w:r>
-      <w:proofErr w:type="spellEnd"/>
-      <w:r>
-        <w:rPr>
-          <w:rFonts w:ascii="Arial" w:hAnsi="Arial" w:cs="Arial"/>
-          <w:sz w:val="24"/>
-          <w:szCs w:val="24"/>
-        </w:rPr>
-        <w:t xml:space="preserve"> {</w:t>
-      </w:r>
-      <w:proofErr w:type="spellStart"/>
-      <w:proofErr w:type="gramStart"/>
-      <w:r>
-        <w:rPr>
-          <w:rFonts w:ascii="Arial" w:hAnsi="Arial" w:cs="Arial"/>
-          <w:sz w:val="24"/>
-          <w:szCs w:val="24"/>
-        </w:rPr>
-        <w:t>get;set</w:t>
-      </w:r>
-      <w:proofErr w:type="spellEnd"/>
-      <w:proofErr w:type="gramEnd"/>
-      <w:r>
-        <w:rPr>
-          <w:rFonts w:ascii="Arial" w:hAnsi="Arial" w:cs="Arial"/>
-          <w:sz w:val="24"/>
-          <w:szCs w:val="24"/>
-        </w:rPr>
-        <w:t>;}</w:t>
-      </w:r>
-    </w:p>
-    <w:p>
-      <w:pPr>
-        <w:spacing w:after="0"/>
-        <w:rPr>
-          <w:rFonts w:ascii="Arial" w:hAnsi="Arial" w:cs="Arial"/>
-          <w:sz w:val="24"/>
-          <w:szCs w:val="24"/>
-        </w:rPr>
-      </w:pPr>
-      <w:r>
-        <w:rPr>
-          <w:rFonts w:ascii="Arial" w:hAnsi="Arial" w:cs="Arial"/>
-          <w:sz w:val="24"/>
-          <w:szCs w:val="24"/>
-        </w:rPr>
-        <w:tab/>
-      </w:r>
-    </w:p>
-    <w:p>
-      <w:pPr>
-        <w:spacing w:after="0"/>
-        <w:rPr>
-          <w:rFonts w:ascii="Arial" w:hAnsi="Arial" w:cs="Arial"/>
-          <w:sz w:val="24"/>
-          <w:szCs w:val="24"/>
-        </w:rPr>
-      </w:pPr>
-      <w:r>
-        <w:rPr>
-          <w:rFonts w:ascii="Arial" w:hAnsi="Arial" w:cs="Arial"/>
-          <w:sz w:val="24"/>
-          <w:szCs w:val="24"/>
-        </w:rPr>
-        <w:tab/>
-      </w:r>
-      <w:proofErr w:type="spellStart"/>
-      <w:r>
-        <w:rPr>
-          <w:rFonts w:ascii="Arial" w:hAnsi="Arial" w:cs="Arial"/>
-          <w:sz w:val="24"/>
-          <w:szCs w:val="24"/>
-        </w:rPr>
-        <w:t>Public</w:t>
-      </w:r>
-      <w:proofErr w:type="spellEnd"/>
-      <w:r>
-        <w:rPr>
-          <w:rFonts w:ascii="Arial" w:hAnsi="Arial" w:cs="Arial"/>
-          <w:sz w:val="24"/>
-          <w:szCs w:val="24"/>
-        </w:rPr>
-        <w:t xml:space="preserve"> </w:t>
-      </w:r>
-      <w:proofErr w:type="spellStart"/>
-      <w:r>
-        <w:rPr>
-          <w:rFonts w:ascii="Arial" w:hAnsi="Arial" w:cs="Arial"/>
-          <w:sz w:val="24"/>
-          <w:szCs w:val="24"/>
-        </w:rPr>
-        <w:t>string</w:t>
-      </w:r>
-      <w:proofErr w:type="spellEnd"/>
-      <w:r>
-        <w:rPr>
-          <w:rFonts w:ascii="Arial" w:hAnsi="Arial" w:cs="Arial"/>
-          <w:sz w:val="24"/>
-          <w:szCs w:val="24"/>
-        </w:rPr>
-        <w:t xml:space="preserve"> </w:t>
-      </w:r>
-      <w:proofErr w:type="spellStart"/>
-      <w:proofErr w:type="gramStart"/>
-      <w:r>
-        <w:rPr>
-          <w:rFonts w:ascii="Arial" w:hAnsi="Arial" w:cs="Arial"/>
-          <w:sz w:val="24"/>
-          <w:szCs w:val="24"/>
-        </w:rPr>
-        <w:t>MostrarVelocidade</w:t>
-      </w:r>
-      <w:proofErr w:type="spellEnd"/>
-      <w:r>
-        <w:rPr>
-          <w:rFonts w:ascii="Arial" w:hAnsi="Arial" w:cs="Arial"/>
-          <w:sz w:val="24"/>
-          <w:szCs w:val="24"/>
-        </w:rPr>
-        <w:t>(</w:t>
-      </w:r>
-      <w:proofErr w:type="gramEnd"/>
-      <w:r>
-        <w:rPr>
-          <w:rFonts w:ascii="Arial" w:hAnsi="Arial" w:cs="Arial"/>
-          <w:sz w:val="24"/>
-          <w:szCs w:val="24"/>
-        </w:rPr>
-        <w:t>)</w:t>
-      </w:r>
-    </w:p>
-    <w:p>
-      <w:pPr>
-        <w:spacing w:after="0"/>
-        <w:ind w:firstLine="708"/>
-        <w:rPr>
-          <w:rFonts w:ascii="Arial" w:hAnsi="Arial" w:cs="Arial"/>
-          <w:sz w:val="24"/>
-          <w:szCs w:val="24"/>
-        </w:rPr>
-      </w:pPr>
-      <w:r>
-        <w:rPr>
-          <w:rFonts w:ascii="Arial" w:hAnsi="Arial" w:cs="Arial"/>
-          <w:sz w:val="24"/>
-          <w:szCs w:val="24"/>
-        </w:rPr>
-        <w:t>{</w:t>
-      </w:r>
-    </w:p>
-    <w:p>
-      <w:pPr>
-        <w:spacing w:after="0"/>
-        <w:rPr>
-          <w:rFonts w:ascii="Arial" w:hAnsi="Arial" w:cs="Arial"/>
-          <w:sz w:val="24"/>
-          <w:szCs w:val="24"/>
-        </w:rPr>
-      </w:pPr>
-      <w:r>
-        <w:rPr>
-          <w:rFonts w:ascii="Arial" w:hAnsi="Arial" w:cs="Arial"/>
-          <w:sz w:val="24"/>
-          <w:szCs w:val="24"/>
-        </w:rPr>
-        <w:tab/>
-      </w:r>
-      <w:proofErr w:type="spellStart"/>
-      <w:r>
-        <w:rPr>
-          <w:rFonts w:ascii="Arial" w:hAnsi="Arial" w:cs="Arial"/>
-          <w:sz w:val="24"/>
-          <w:szCs w:val="24"/>
-        </w:rPr>
-        <w:t>Return</w:t>
-      </w:r>
-      <w:proofErr w:type="spellEnd"/>
-      <w:r>
-        <w:rPr>
-          <w:rFonts w:ascii="Arial" w:hAnsi="Arial" w:cs="Arial"/>
-          <w:sz w:val="24"/>
-          <w:szCs w:val="24"/>
-        </w:rPr>
-        <w:t xml:space="preserve"> </w:t>
-      </w:r>
-      <w:proofErr w:type="spellStart"/>
-      <w:r>
-        <w:rPr>
-          <w:rFonts w:ascii="Arial" w:hAnsi="Arial" w:cs="Arial"/>
-          <w:sz w:val="24"/>
-          <w:szCs w:val="24"/>
-        </w:rPr>
-        <w:t>VelocidadeAtual</w:t>
-      </w:r>
-      <w:proofErr w:type="spellEnd"/>
-      <w:r>
-        <w:rPr>
-          <w:rFonts w:ascii="Arial" w:hAnsi="Arial" w:cs="Arial"/>
-          <w:sz w:val="24"/>
-          <w:szCs w:val="24"/>
-        </w:rPr>
-        <w:t>;</w:t>
-      </w:r>
-    </w:p>
-    <w:p>
-      <w:pPr>
-        <w:spacing w:after="0"/>
-        <w:ind w:firstLine="708"/>
-        <w:rPr>
-          <w:rFonts w:ascii="Arial" w:hAnsi="Arial" w:cs="Arial"/>
-          <w:sz w:val="24"/>
-          <w:szCs w:val="24"/>
-        </w:rPr>
-      </w:pPr>
-      <w:r>
-        <w:rPr>
-          <w:rFonts w:ascii="Arial" w:hAnsi="Arial" w:cs="Arial"/>
-          <w:sz w:val="24"/>
-          <w:szCs w:val="24"/>
-        </w:rPr>
         <w:t>}</w:t>
       </w:r>
     </w:p>
@@ -10925,21 +11019,7 @@
           <w:rFonts w:ascii="Roboto" w:hAnsi="Roboto"/>
           <w:shd w:val="clear" w:color="auto" w:fill="FFFFFF"/>
         </w:rPr>
-        <w:t xml:space="preserve"> é um método de </w:t>
-      </w:r>
-      <w:r>
-        <w:rPr>
-          <w:rFonts w:ascii="Roboto" w:hAnsi="Roboto"/>
-          <w:shd w:val="clear" w:color="auto" w:fill="FFFFFF"/>
-        </w:rPr>
-        <w:t>sequência</w:t>
-      </w:r>
-      <w:r>
-        <w:rPr>
-          <w:rFonts w:ascii="Roboto" w:hAnsi="Roboto"/>
-          <w:shd w:val="clear" w:color="auto" w:fill="FFFFFF"/>
-        </w:rPr>
-        <w:t xml:space="preserve"> de caracteres. Ele converte todos os caracteres em minúsculas (se houver um caractere minúsculo). Se um personagem não tiver um equivalente em minúscula, ele permanecerá inalterado. Por exemplo, símbolos especiais permanecem inalterados. Esse método pode ser sobrecarregado passando os diferentes tipos de argumentos para ele.</w:t>
+        <w:t> é um método de sequência de caracteres. Ele converte todos os caracteres em minúsculas (se houver um caractere minúsculo). Se um personagem não tiver um equivalente em minúscula, ele permanecerá inalterado. Por exemplo, símbolos especiais permanecem inalterados. Esse método pode ser sobrecarregado passando os diferentes tipos de argumentos para ele.</w:t>
       </w:r>
     </w:p>
     <w:p>
@@ -11185,21 +11265,39 @@
         </w:rPr>
         <w:t> </w:t>
       </w:r>
-      <w:hyperlink r:id="rId8" w:history="1">
-        <w:proofErr w:type="spellStart"/>
-        <w:r>
-          <w:rPr>
-            <w:rStyle w:val="Hyperlink"/>
-            <w:rFonts w:ascii="Segoe UI" w:hAnsi="Segoe UI" w:cs="Segoe UI"/>
-            <w:b/>
-            <w:bCs/>
-            <w:color w:val="auto"/>
-            <w:shd w:val="clear" w:color="auto" w:fill="FFFFFF"/>
-          </w:rPr>
-          <w:t>Length</w:t>
-        </w:r>
-        <w:proofErr w:type="spellEnd"/>
-      </w:hyperlink>
+      <w:proofErr w:type="spellStart"/>
+      <w:r>
+        <w:fldChar w:fldCharType="begin"/>
+      </w:r>
+      <w:r>
+        <w:instrText xml:space="preserve"> HYPERLINK "https://docs.microsoft.com/pt-br/dotnet/api/system.string.length?view=netframework-4.8" </w:instrText>
+      </w:r>
+      <w:r>
+        <w:fldChar w:fldCharType="separate"/>
+      </w:r>
+      <w:r>
+        <w:rPr>
+          <w:rStyle w:val="Hyperlink"/>
+          <w:rFonts w:ascii="Segoe UI" w:hAnsi="Segoe UI" w:cs="Segoe UI"/>
+          <w:b/>
+          <w:bCs/>
+          <w:color w:val="auto"/>
+          <w:shd w:val="clear" w:color="auto" w:fill="FFFFFF"/>
+        </w:rPr>
+        <w:t>Length</w:t>
+      </w:r>
+      <w:proofErr w:type="spellEnd"/>
+      <w:r>
+        <w:rPr>
+          <w:rStyle w:val="Hyperlink"/>
+          <w:rFonts w:ascii="Segoe UI" w:hAnsi="Segoe UI" w:cs="Segoe UI"/>
+          <w:b/>
+          <w:bCs/>
+          <w:color w:val="auto"/>
+          <w:shd w:val="clear" w:color="auto" w:fill="FFFFFF"/>
+        </w:rPr>
+        <w:fldChar w:fldCharType="end"/>
+      </w:r>
       <w:r>
         <w:rPr>
           <w:rFonts w:ascii="Segoe UI" w:hAnsi="Segoe UI" w:cs="Segoe UI"/>
@@ -11238,7 +11336,6 @@
           <w:bCs/>
           <w:shd w:val="clear" w:color="auto" w:fill="FFFFFF"/>
         </w:rPr>
-        <w:lastRenderedPageBreak/>
         <w:t xml:space="preserve">Base: </w:t>
       </w:r>
       <w:r>
@@ -11431,10 +11528,174 @@
           <w:rFonts w:ascii="Segoe UI" w:hAnsi="Segoe UI" w:cs="Segoe UI"/>
           <w:shd w:val="clear" w:color="auto" w:fill="FFFFFF"/>
         </w:rPr>
-        <w:t>e.</w:t>
-      </w:r>
-      <w:bookmarkStart w:id="0" w:name="_GoBack"/>
-      <w:bookmarkEnd w:id="0"/>
+        <w:t>e</w:t>
+      </w:r>
+      <w:r>
+        <w:rPr>
+          <w:rFonts w:ascii="Segoe UI" w:hAnsi="Segoe UI" w:cs="Segoe UI"/>
+          <w:shd w:val="clear" w:color="auto" w:fill="FFFFFF"/>
+        </w:rPr>
+        <w:t>.</w:t>
+      </w:r>
+    </w:p>
+    <w:p>
+      <w:pPr>
+        <w:shd w:val="clear" w:color="auto" w:fill="FFFFFF"/>
+        <w:spacing w:after="0" w:line="240" w:lineRule="auto"/>
+        <w:rPr>
+          <w:rFonts w:ascii="Segoe UI" w:hAnsi="Segoe UI" w:cs="Segoe UI"/>
+          <w:shd w:val="clear" w:color="auto" w:fill="FFFFFF"/>
+        </w:rPr>
+      </w:pPr>
+    </w:p>
+    <w:p>
+      <w:pPr>
+        <w:shd w:val="clear" w:color="auto" w:fill="FFFFFF"/>
+        <w:spacing w:after="0" w:line="240" w:lineRule="auto"/>
+        <w:rPr>
+          <w:rFonts w:ascii="Segoe UI" w:hAnsi="Segoe UI" w:cs="Segoe UI"/>
+          <w:b/>
+          <w:bCs/>
+          <w:shd w:val="clear" w:color="auto" w:fill="FFFFFF"/>
+        </w:rPr>
+      </w:pPr>
+      <w:r>
+        <w:rPr>
+          <w:rFonts w:ascii="Segoe UI" w:hAnsi="Segoe UI" w:cs="Segoe UI"/>
+          <w:b/>
+          <w:bCs/>
+          <w:shd w:val="clear" w:color="auto" w:fill="FFFFFF"/>
+        </w:rPr>
+        <w:t xml:space="preserve">Composição: </w:t>
+      </w:r>
+    </w:p>
+    <w:p>
+      <w:pPr>
+        <w:shd w:val="clear" w:color="auto" w:fill="FFFFFF"/>
+        <w:spacing w:after="0" w:line="240" w:lineRule="auto"/>
+        <w:rPr>
+          <w:rFonts w:ascii="Segoe UI" w:hAnsi="Segoe UI" w:cs="Segoe UI"/>
+          <w:shd w:val="clear" w:color="auto" w:fill="FFFFFF"/>
+        </w:rPr>
+      </w:pPr>
+    </w:p>
+    <w:p>
+      <w:pPr>
+        <w:shd w:val="clear" w:color="auto" w:fill="FFFFFF"/>
+        <w:spacing w:after="0" w:line="240" w:lineRule="auto"/>
+        <w:rPr>
+          <w:rFonts w:ascii="Segoe UI" w:hAnsi="Segoe UI" w:cs="Segoe UI"/>
+          <w:shd w:val="clear" w:color="auto" w:fill="FFFFFF"/>
+        </w:rPr>
+      </w:pPr>
+      <w:r>
+        <w:rPr>
+          <w:rFonts w:ascii="Segoe UI" w:hAnsi="Segoe UI" w:cs="Segoe UI"/>
+          <w:b/>
+          <w:bCs/>
+          <w:shd w:val="clear" w:color="auto" w:fill="FFFFFF"/>
+        </w:rPr>
+        <w:t xml:space="preserve">Casting: </w:t>
+      </w:r>
+      <w:r>
+        <w:rPr>
+          <w:rFonts w:ascii="Segoe UI" w:hAnsi="Segoe UI" w:cs="Segoe UI"/>
+          <w:shd w:val="clear" w:color="auto" w:fill="FFFFFF"/>
+        </w:rPr>
+        <w:t>faz uma coe</w:t>
+      </w:r>
+      <w:r>
+        <w:rPr>
+          <w:rFonts w:ascii="Segoe UI" w:hAnsi="Segoe UI" w:cs="Segoe UI"/>
+          <w:shd w:val="clear" w:color="auto" w:fill="FFFFFF"/>
+        </w:rPr>
+        <w:t>rç</w:t>
+      </w:r>
+      <w:r>
+        <w:rPr>
+          <w:rFonts w:ascii="Segoe UI" w:hAnsi="Segoe UI" w:cs="Segoe UI"/>
+          <w:shd w:val="clear" w:color="auto" w:fill="FFFFFF"/>
+        </w:rPr>
+        <w:t>ão</w:t>
+      </w:r>
+      <w:r>
+        <w:rPr>
+          <w:rFonts w:ascii="Segoe UI" w:hAnsi="Segoe UI" w:cs="Segoe UI"/>
+          <w:shd w:val="clear" w:color="auto" w:fill="FFFFFF"/>
+        </w:rPr>
+        <w:t>.</w:t>
+      </w:r>
+    </w:p>
+    <w:p>
+      <w:pPr>
+        <w:shd w:val="clear" w:color="auto" w:fill="FFFFFF"/>
+        <w:spacing w:after="0" w:line="240" w:lineRule="auto"/>
+        <w:rPr>
+          <w:rFonts w:ascii="Segoe UI" w:hAnsi="Segoe UI" w:cs="Segoe UI"/>
+          <w:shd w:val="clear" w:color="auto" w:fill="FFFFFF"/>
+        </w:rPr>
+      </w:pPr>
+    </w:p>
+    <w:p>
+      <w:pPr>
+        <w:shd w:val="clear" w:color="auto" w:fill="FFFFFF"/>
+        <w:spacing w:after="0" w:line="240" w:lineRule="auto"/>
+        <w:rPr>
+          <w:rFonts w:ascii="Segoe UI" w:hAnsi="Segoe UI" w:cs="Segoe UI"/>
+          <w:shd w:val="clear" w:color="auto" w:fill="FFFFFF"/>
+        </w:rPr>
+      </w:pPr>
+      <w:proofErr w:type="spellStart"/>
+      <w:r>
+        <w:rPr>
+          <w:rFonts w:ascii="Segoe UI" w:hAnsi="Segoe UI" w:cs="Segoe UI"/>
+          <w:b/>
+          <w:bCs/>
+          <w:shd w:val="clear" w:color="auto" w:fill="FFFFFF"/>
+        </w:rPr>
+        <w:t>ContainsKeys</w:t>
+      </w:r>
+      <w:proofErr w:type="spellEnd"/>
+      <w:r>
+        <w:rPr>
+          <w:rFonts w:ascii="Segoe UI" w:hAnsi="Segoe UI" w:cs="Segoe UI"/>
+          <w:b/>
+          <w:bCs/>
+          <w:shd w:val="clear" w:color="auto" w:fill="FFFFFF"/>
+        </w:rPr>
+        <w:t xml:space="preserve"> = </w:t>
+      </w:r>
+      <w:r>
+        <w:rPr>
+          <w:rFonts w:ascii="Segoe UI" w:hAnsi="Segoe UI" w:cs="Segoe UI"/>
+          <w:shd w:val="clear" w:color="auto" w:fill="FFFFFF"/>
+        </w:rPr>
+        <w:t>Busca uma chave de um dicionário e retorna de é falso ou não</w:t>
+      </w:r>
+      <w:r>
+        <w:rPr>
+          <w:rFonts w:ascii="Segoe UI" w:hAnsi="Segoe UI" w:cs="Segoe UI"/>
+          <w:shd w:val="clear" w:color="auto" w:fill="FFFFFF"/>
+        </w:rPr>
+        <w:t xml:space="preserve"> se ele achar a chave ele retorna verdadeiro se ele não achar a chave ele retorna falso</w:t>
+      </w:r>
+      <w:r>
+        <w:rPr>
+          <w:rFonts w:ascii="Segoe UI" w:hAnsi="Segoe UI" w:cs="Segoe UI"/>
+          <w:shd w:val="clear" w:color="auto" w:fill="FFFFFF"/>
+        </w:rPr>
+        <w:t>.</w:t>
+      </w:r>
+    </w:p>
+    <w:p>
+      <w:pPr>
+        <w:shd w:val="clear" w:color="auto" w:fill="FFFFFF"/>
+        <w:spacing w:after="0" w:line="240" w:lineRule="auto"/>
+        <w:rPr>
+          <w:rFonts w:ascii="Segoe UI" w:hAnsi="Segoe UI" w:cs="Segoe UI"/>
+          <w:shd w:val="clear" w:color="auto" w:fill="FFFFFF"/>
+        </w:rPr>
+      </w:pPr>
     </w:p>
     <w:p>
       <w:pPr>
@@ -11692,6 +11953,7 @@
     <w:lsdException w:name="HTML Sample" w:semiHidden="1" w:unhideWhenUsed="1"/>
     <w:lsdException w:name="HTML Typewriter" w:semiHidden="1" w:unhideWhenUsed="1"/>
     <w:lsdException w:name="HTML Variable" w:semiHidden="1" w:unhideWhenUsed="1"/>
+    <w:lsdException w:name="Normal Table" w:semiHidden="1" w:unhideWhenUsed="1"/>
     <w:lsdException w:name="annotation subject" w:semiHidden="1" w:unhideWhenUsed="1"/>
     <w:lsdException w:name="No List" w:semiHidden="1" w:unhideWhenUsed="1"/>
     <w:lsdException w:name="Outline List 1" w:semiHidden="1" w:unhideWhenUsed="1"/>
@@ -11737,9 +11999,11 @@
     <w:lsdException w:name="Table Subtle 1" w:semiHidden="1" w:unhideWhenUsed="1"/>
     <w:lsdException w:name="Table Subtle 2" w:semiHidden="1" w:unhideWhenUsed="1"/>
     <w:lsdException w:name="Table Web 1" w:semiHidden="1" w:unhideWhenUsed="1"/>
+    <w:lsdException w:name="Table Web 2" w:semiHidden="1" w:unhideWhenUsed="1"/>
     <w:lsdException w:name="Table Web 3" w:semiHidden="1" w:unhideWhenUsed="1"/>
     <w:lsdException w:name="Balloon Text" w:semiHidden="1" w:unhideWhenUsed="1"/>
     <w:lsdException w:name="Table Grid" w:uiPriority="39"/>
+    <w:lsdException w:name="Table Theme" w:semiHidden="1" w:unhideWhenUsed="1"/>
     <w:lsdException w:name="Placeholder Text" w:semiHidden="1"/>
     <w:lsdException w:name="No Spacing" w:uiPriority="1" w:qFormat="1"/>
     <w:lsdException w:name="Light Shading" w:uiPriority="60"/>

</xml_diff>